<commit_message>
updated Plano de Estudo para Doutorado.docx
</commit_message>
<xml_diff>
--- a/Documents/Relatorios/Plano de Estudo para Doutorado.docx
+++ b/Documents/Relatorios/Plano de Estudo para Doutorado.docx
@@ -3100,20 +3100,32 @@
         <w:rPr>
           <w:lang w:val="pt-BR"/>
         </w:rPr>
-        <w:t>Com base nos resultados, será elaborado o plano de trabalho e iniciar a implementação para utilizar proveniência</w:t>
+        <w:t xml:space="preserve">Com base nos resultados, será elaborado o plano de trabalho e iniciar a </w:t>
       </w:r>
       <w:proofErr w:type="gramStart"/>
       <w:r>
         <w:rPr>
           <w:lang w:val="pt-BR"/>
         </w:rPr>
-        <w:t xml:space="preserve">  </w:t>
+        <w:t>implementação</w:t>
       </w:r>
       <w:proofErr w:type="gramEnd"/>
       <w:r>
         <w:rPr>
           <w:lang w:val="pt-BR"/>
         </w:rPr>
+        <w:t xml:space="preserve"> para utilizar proveniência</w:t>
+      </w:r>
+      <w:r>
+        <w:rPr>
+          <w:lang w:val="pt-BR"/>
+        </w:rPr>
+        <w:t xml:space="preserve"> </w:t>
+      </w:r>
+      <w:r>
+        <w:rPr>
+          <w:lang w:val="pt-BR"/>
+        </w:rPr>
         <w:t xml:space="preserve">na identificação de problemas </w:t>
       </w:r>
       <w:r>
@@ -3135,6 +3147,2489 @@
           <w:lang w:val="pt-BR"/>
         </w:rPr>
         <w:t>. Por fim, a escrita da tese e realização de testes para validar a pesquisa. Durante todo o processo, artigos serão escritos para mensurar o progresso da pesquisa.</w:t>
+      </w:r>
+    </w:p>
+    <w:p>
+      <w:pPr>
+        <w:pStyle w:val="Heading1"/>
+        <w:rPr>
+          <w:lang w:val="pt-BR"/>
+        </w:rPr>
+      </w:pPr>
+      <w:r>
+        <w:rPr>
+          <w:lang w:val="pt-BR"/>
+        </w:rPr>
+        <w:t>Cronograma</w:t>
+      </w:r>
+    </w:p>
+    <w:tbl>
+      <w:tblPr>
+        <w:tblStyle w:val="MediumShading2-Accent1"/>
+        <w:tblW w:w="0" w:type="auto"/>
+        <w:tblLook w:val="04A0"/>
+      </w:tblPr>
+      <w:tblGrid>
+        <w:gridCol w:w="1651"/>
+        <w:gridCol w:w="318"/>
+        <w:gridCol w:w="413"/>
+        <w:gridCol w:w="413"/>
+        <w:gridCol w:w="318"/>
+        <w:gridCol w:w="318"/>
+        <w:gridCol w:w="318"/>
+        <w:gridCol w:w="318"/>
+        <w:gridCol w:w="413"/>
+        <w:gridCol w:w="414"/>
+        <w:gridCol w:w="318"/>
+        <w:gridCol w:w="312"/>
+        <w:gridCol w:w="312"/>
+        <w:gridCol w:w="312"/>
+        <w:gridCol w:w="408"/>
+        <w:gridCol w:w="408"/>
+        <w:gridCol w:w="312"/>
+        <w:gridCol w:w="312"/>
+        <w:gridCol w:w="312"/>
+        <w:gridCol w:w="312"/>
+      </w:tblGrid>
+      <w:tr>
+        <w:trPr>
+          <w:cnfStyle w:val="100000000000"/>
+        </w:trPr>
+        <w:tc>
+          <w:tcPr>
+            <w:cnfStyle w:val="001000000100"/>
+            <w:tcW w:w="1651" w:type="dxa"/>
+          </w:tcPr>
+          <w:p>
+            <w:pPr>
+              <w:rPr>
+                <w:sz w:val="18"/>
+                <w:lang w:val="pt-BR"/>
+              </w:rPr>
+            </w:pPr>
+            <w:r>
+              <w:rPr>
+                <w:sz w:val="18"/>
+                <w:lang w:val="pt-BR"/>
+              </w:rPr>
+              <w:t xml:space="preserve">2013-2016: </w:t>
+            </w:r>
+            <w:r>
+              <w:rPr>
+                <w:sz w:val="18"/>
+                <w:lang w:val="pt-BR"/>
+              </w:rPr>
+              <w:t>Mês*</w:t>
+            </w:r>
+          </w:p>
+        </w:tc>
+        <w:tc>
+          <w:tcPr>
+            <w:tcW w:w="318" w:type="dxa"/>
+          </w:tcPr>
+          <w:p>
+            <w:pPr>
+              <w:cnfStyle w:val="100000000000"/>
+              <w:rPr>
+                <w:color w:val="0D0D0D" w:themeColor="text1" w:themeTint="F2"/>
+                <w:sz w:val="18"/>
+                <w:lang w:val="pt-BR"/>
+              </w:rPr>
+            </w:pPr>
+            <w:proofErr w:type="gramStart"/>
+            <w:r>
+              <w:rPr>
+                <w:color w:val="0D0D0D" w:themeColor="text1" w:themeTint="F2"/>
+                <w:sz w:val="18"/>
+                <w:lang w:val="pt-BR"/>
+              </w:rPr>
+              <w:t>8</w:t>
+            </w:r>
+            <w:proofErr w:type="gramEnd"/>
+          </w:p>
+        </w:tc>
+        <w:tc>
+          <w:tcPr>
+            <w:tcW w:w="413" w:type="dxa"/>
+          </w:tcPr>
+          <w:p>
+            <w:pPr>
+              <w:cnfStyle w:val="100000000000"/>
+              <w:rPr>
+                <w:color w:val="0D0D0D" w:themeColor="text1" w:themeTint="F2"/>
+                <w:sz w:val="18"/>
+                <w:lang w:val="pt-BR"/>
+              </w:rPr>
+            </w:pPr>
+            <w:r>
+              <w:rPr>
+                <w:color w:val="0D0D0D" w:themeColor="text1" w:themeTint="F2"/>
+                <w:sz w:val="18"/>
+                <w:lang w:val="pt-BR"/>
+              </w:rPr>
+              <w:t>10</w:t>
+            </w:r>
+          </w:p>
+        </w:tc>
+        <w:tc>
+          <w:tcPr>
+            <w:tcW w:w="413" w:type="dxa"/>
+          </w:tcPr>
+          <w:p>
+            <w:pPr>
+              <w:cnfStyle w:val="100000000000"/>
+              <w:rPr>
+                <w:color w:val="0D0D0D" w:themeColor="text1" w:themeTint="F2"/>
+                <w:sz w:val="18"/>
+                <w:lang w:val="pt-BR"/>
+              </w:rPr>
+            </w:pPr>
+            <w:r>
+              <w:rPr>
+                <w:color w:val="0D0D0D" w:themeColor="text1" w:themeTint="F2"/>
+                <w:sz w:val="18"/>
+                <w:lang w:val="pt-BR"/>
+              </w:rPr>
+              <w:t>12</w:t>
+            </w:r>
+          </w:p>
+        </w:tc>
+        <w:tc>
+          <w:tcPr>
+            <w:tcW w:w="318" w:type="dxa"/>
+          </w:tcPr>
+          <w:p>
+            <w:pPr>
+              <w:cnfStyle w:val="100000000000"/>
+              <w:rPr>
+                <w:color w:val="0D0D0D" w:themeColor="text1" w:themeTint="F2"/>
+                <w:sz w:val="18"/>
+                <w:lang w:val="pt-BR"/>
+              </w:rPr>
+            </w:pPr>
+            <w:proofErr w:type="gramStart"/>
+            <w:r>
+              <w:rPr>
+                <w:color w:val="0D0D0D" w:themeColor="text1" w:themeTint="F2"/>
+                <w:sz w:val="18"/>
+                <w:lang w:val="pt-BR"/>
+              </w:rPr>
+              <w:t>2</w:t>
+            </w:r>
+            <w:proofErr w:type="gramEnd"/>
+          </w:p>
+        </w:tc>
+        <w:tc>
+          <w:tcPr>
+            <w:tcW w:w="318" w:type="dxa"/>
+          </w:tcPr>
+          <w:p>
+            <w:pPr>
+              <w:cnfStyle w:val="100000000000"/>
+              <w:rPr>
+                <w:color w:val="0D0D0D" w:themeColor="text1" w:themeTint="F2"/>
+                <w:sz w:val="18"/>
+                <w:lang w:val="pt-BR"/>
+              </w:rPr>
+            </w:pPr>
+            <w:proofErr w:type="gramStart"/>
+            <w:r>
+              <w:rPr>
+                <w:color w:val="0D0D0D" w:themeColor="text1" w:themeTint="F2"/>
+                <w:sz w:val="18"/>
+                <w:lang w:val="pt-BR"/>
+              </w:rPr>
+              <w:t>4</w:t>
+            </w:r>
+            <w:proofErr w:type="gramEnd"/>
+          </w:p>
+        </w:tc>
+        <w:tc>
+          <w:tcPr>
+            <w:tcW w:w="318" w:type="dxa"/>
+          </w:tcPr>
+          <w:p>
+            <w:pPr>
+              <w:cnfStyle w:val="100000000000"/>
+              <w:rPr>
+                <w:color w:val="0D0D0D" w:themeColor="text1" w:themeTint="F2"/>
+                <w:sz w:val="18"/>
+                <w:lang w:val="pt-BR"/>
+              </w:rPr>
+            </w:pPr>
+            <w:proofErr w:type="gramStart"/>
+            <w:r>
+              <w:rPr>
+                <w:color w:val="0D0D0D" w:themeColor="text1" w:themeTint="F2"/>
+                <w:sz w:val="18"/>
+                <w:lang w:val="pt-BR"/>
+              </w:rPr>
+              <w:t>6</w:t>
+            </w:r>
+            <w:proofErr w:type="gramEnd"/>
+          </w:p>
+        </w:tc>
+        <w:tc>
+          <w:tcPr>
+            <w:tcW w:w="318" w:type="dxa"/>
+          </w:tcPr>
+          <w:p>
+            <w:pPr>
+              <w:cnfStyle w:val="100000000000"/>
+              <w:rPr>
+                <w:sz w:val="18"/>
+                <w:lang w:val="pt-BR"/>
+              </w:rPr>
+            </w:pPr>
+            <w:proofErr w:type="gramStart"/>
+            <w:r>
+              <w:rPr>
+                <w:sz w:val="18"/>
+                <w:lang w:val="pt-BR"/>
+              </w:rPr>
+              <w:t>8</w:t>
+            </w:r>
+            <w:proofErr w:type="gramEnd"/>
+          </w:p>
+        </w:tc>
+        <w:tc>
+          <w:tcPr>
+            <w:tcW w:w="413" w:type="dxa"/>
+          </w:tcPr>
+          <w:p>
+            <w:pPr>
+              <w:cnfStyle w:val="100000000000"/>
+              <w:rPr>
+                <w:sz w:val="18"/>
+                <w:lang w:val="pt-BR"/>
+              </w:rPr>
+            </w:pPr>
+            <w:r>
+              <w:rPr>
+                <w:sz w:val="18"/>
+                <w:lang w:val="pt-BR"/>
+              </w:rPr>
+              <w:t>10</w:t>
+            </w:r>
+          </w:p>
+        </w:tc>
+        <w:tc>
+          <w:tcPr>
+            <w:tcW w:w="414" w:type="dxa"/>
+          </w:tcPr>
+          <w:p>
+            <w:pPr>
+              <w:cnfStyle w:val="100000000000"/>
+              <w:rPr>
+                <w:sz w:val="18"/>
+                <w:lang w:val="pt-BR"/>
+              </w:rPr>
+            </w:pPr>
+            <w:r>
+              <w:rPr>
+                <w:sz w:val="18"/>
+                <w:lang w:val="pt-BR"/>
+              </w:rPr>
+              <w:t>12</w:t>
+            </w:r>
+          </w:p>
+        </w:tc>
+        <w:tc>
+          <w:tcPr>
+            <w:tcW w:w="318" w:type="dxa"/>
+          </w:tcPr>
+          <w:p>
+            <w:pPr>
+              <w:cnfStyle w:val="100000000000"/>
+              <w:rPr>
+                <w:sz w:val="18"/>
+                <w:lang w:val="pt-BR"/>
+              </w:rPr>
+            </w:pPr>
+            <w:proofErr w:type="gramStart"/>
+            <w:r>
+              <w:rPr>
+                <w:sz w:val="18"/>
+                <w:lang w:val="pt-BR"/>
+              </w:rPr>
+              <w:t>2</w:t>
+            </w:r>
+            <w:proofErr w:type="gramEnd"/>
+          </w:p>
+        </w:tc>
+        <w:tc>
+          <w:tcPr>
+            <w:tcW w:w="312" w:type="dxa"/>
+          </w:tcPr>
+          <w:p>
+            <w:pPr>
+              <w:cnfStyle w:val="100000000000"/>
+              <w:rPr>
+                <w:sz w:val="18"/>
+                <w:lang w:val="pt-BR"/>
+              </w:rPr>
+            </w:pPr>
+            <w:proofErr w:type="gramStart"/>
+            <w:r>
+              <w:rPr>
+                <w:sz w:val="18"/>
+                <w:lang w:val="pt-BR"/>
+              </w:rPr>
+              <w:t>4</w:t>
+            </w:r>
+            <w:proofErr w:type="gramEnd"/>
+          </w:p>
+        </w:tc>
+        <w:tc>
+          <w:tcPr>
+            <w:tcW w:w="312" w:type="dxa"/>
+          </w:tcPr>
+          <w:p>
+            <w:pPr>
+              <w:cnfStyle w:val="100000000000"/>
+              <w:rPr>
+                <w:sz w:val="18"/>
+                <w:lang w:val="pt-BR"/>
+              </w:rPr>
+            </w:pPr>
+            <w:proofErr w:type="gramStart"/>
+            <w:r>
+              <w:rPr>
+                <w:sz w:val="18"/>
+                <w:lang w:val="pt-BR"/>
+              </w:rPr>
+              <w:t>6</w:t>
+            </w:r>
+            <w:proofErr w:type="gramEnd"/>
+          </w:p>
+        </w:tc>
+        <w:tc>
+          <w:tcPr>
+            <w:tcW w:w="312" w:type="dxa"/>
+          </w:tcPr>
+          <w:p>
+            <w:pPr>
+              <w:cnfStyle w:val="100000000000"/>
+              <w:rPr>
+                <w:color w:val="0D0D0D" w:themeColor="text1" w:themeTint="F2"/>
+                <w:sz w:val="18"/>
+                <w:lang w:val="pt-BR"/>
+              </w:rPr>
+            </w:pPr>
+            <w:proofErr w:type="gramStart"/>
+            <w:r>
+              <w:rPr>
+                <w:color w:val="0D0D0D" w:themeColor="text1" w:themeTint="F2"/>
+                <w:sz w:val="18"/>
+                <w:lang w:val="pt-BR"/>
+              </w:rPr>
+              <w:t>8</w:t>
+            </w:r>
+            <w:proofErr w:type="gramEnd"/>
+          </w:p>
+        </w:tc>
+        <w:tc>
+          <w:tcPr>
+            <w:tcW w:w="408" w:type="dxa"/>
+          </w:tcPr>
+          <w:p>
+            <w:pPr>
+              <w:cnfStyle w:val="100000000000"/>
+              <w:rPr>
+                <w:color w:val="0D0D0D" w:themeColor="text1" w:themeTint="F2"/>
+                <w:sz w:val="18"/>
+                <w:lang w:val="pt-BR"/>
+              </w:rPr>
+            </w:pPr>
+            <w:r>
+              <w:rPr>
+                <w:color w:val="0D0D0D" w:themeColor="text1" w:themeTint="F2"/>
+                <w:sz w:val="18"/>
+                <w:lang w:val="pt-BR"/>
+              </w:rPr>
+              <w:t>10</w:t>
+            </w:r>
+          </w:p>
+        </w:tc>
+        <w:tc>
+          <w:tcPr>
+            <w:tcW w:w="408" w:type="dxa"/>
+          </w:tcPr>
+          <w:p>
+            <w:pPr>
+              <w:cnfStyle w:val="100000000000"/>
+              <w:rPr>
+                <w:color w:val="0D0D0D" w:themeColor="text1" w:themeTint="F2"/>
+                <w:sz w:val="18"/>
+                <w:lang w:val="pt-BR"/>
+              </w:rPr>
+            </w:pPr>
+            <w:r>
+              <w:rPr>
+                <w:color w:val="0D0D0D" w:themeColor="text1" w:themeTint="F2"/>
+                <w:sz w:val="18"/>
+                <w:lang w:val="pt-BR"/>
+              </w:rPr>
+              <w:t>12</w:t>
+            </w:r>
+          </w:p>
+        </w:tc>
+        <w:tc>
+          <w:tcPr>
+            <w:tcW w:w="312" w:type="dxa"/>
+          </w:tcPr>
+          <w:p>
+            <w:pPr>
+              <w:cnfStyle w:val="100000000000"/>
+              <w:rPr>
+                <w:color w:val="0D0D0D" w:themeColor="text1" w:themeTint="F2"/>
+                <w:sz w:val="18"/>
+                <w:lang w:val="pt-BR"/>
+              </w:rPr>
+            </w:pPr>
+            <w:proofErr w:type="gramStart"/>
+            <w:r>
+              <w:rPr>
+                <w:color w:val="0D0D0D" w:themeColor="text1" w:themeTint="F2"/>
+                <w:sz w:val="18"/>
+                <w:lang w:val="pt-BR"/>
+              </w:rPr>
+              <w:t>2</w:t>
+            </w:r>
+            <w:proofErr w:type="gramEnd"/>
+          </w:p>
+        </w:tc>
+        <w:tc>
+          <w:tcPr>
+            <w:tcW w:w="312" w:type="dxa"/>
+          </w:tcPr>
+          <w:p>
+            <w:pPr>
+              <w:cnfStyle w:val="100000000000"/>
+              <w:rPr>
+                <w:color w:val="0D0D0D" w:themeColor="text1" w:themeTint="F2"/>
+                <w:sz w:val="18"/>
+                <w:lang w:val="pt-BR"/>
+              </w:rPr>
+            </w:pPr>
+            <w:proofErr w:type="gramStart"/>
+            <w:r>
+              <w:rPr>
+                <w:color w:val="0D0D0D" w:themeColor="text1" w:themeTint="F2"/>
+                <w:sz w:val="18"/>
+                <w:lang w:val="pt-BR"/>
+              </w:rPr>
+              <w:t>4</w:t>
+            </w:r>
+            <w:proofErr w:type="gramEnd"/>
+          </w:p>
+        </w:tc>
+        <w:tc>
+          <w:tcPr>
+            <w:tcW w:w="312" w:type="dxa"/>
+          </w:tcPr>
+          <w:p>
+            <w:pPr>
+              <w:cnfStyle w:val="100000000000"/>
+              <w:rPr>
+                <w:color w:val="0D0D0D" w:themeColor="text1" w:themeTint="F2"/>
+                <w:sz w:val="18"/>
+                <w:lang w:val="pt-BR"/>
+              </w:rPr>
+            </w:pPr>
+            <w:proofErr w:type="gramStart"/>
+            <w:r>
+              <w:rPr>
+                <w:color w:val="0D0D0D" w:themeColor="text1" w:themeTint="F2"/>
+                <w:sz w:val="18"/>
+                <w:lang w:val="pt-BR"/>
+              </w:rPr>
+              <w:t>6</w:t>
+            </w:r>
+            <w:proofErr w:type="gramEnd"/>
+          </w:p>
+        </w:tc>
+        <w:tc>
+          <w:tcPr>
+            <w:tcW w:w="312" w:type="dxa"/>
+          </w:tcPr>
+          <w:p>
+            <w:pPr>
+              <w:cnfStyle w:val="100000000000"/>
+              <w:rPr>
+                <w:color w:val="0D0D0D" w:themeColor="text1" w:themeTint="F2"/>
+                <w:sz w:val="18"/>
+                <w:lang w:val="pt-BR"/>
+              </w:rPr>
+            </w:pPr>
+            <w:proofErr w:type="gramStart"/>
+            <w:r>
+              <w:rPr>
+                <w:color w:val="0D0D0D" w:themeColor="text1" w:themeTint="F2"/>
+                <w:sz w:val="18"/>
+                <w:lang w:val="pt-BR"/>
+              </w:rPr>
+              <w:t>8</w:t>
+            </w:r>
+            <w:proofErr w:type="gramEnd"/>
+          </w:p>
+        </w:tc>
+      </w:tr>
+      <w:tr>
+        <w:trPr>
+          <w:cnfStyle w:val="000000100000"/>
+        </w:trPr>
+        <w:tc>
+          <w:tcPr>
+            <w:cnfStyle w:val="001000000000"/>
+            <w:tcW w:w="1651" w:type="dxa"/>
+          </w:tcPr>
+          <w:p>
+            <w:pPr>
+              <w:rPr>
+                <w:sz w:val="18"/>
+                <w:lang w:val="pt-BR"/>
+              </w:rPr>
+            </w:pPr>
+            <w:r>
+              <w:rPr>
+                <w:sz w:val="18"/>
+                <w:lang w:val="pt-BR"/>
+              </w:rPr>
+              <w:t xml:space="preserve">Revisão </w:t>
+            </w:r>
+            <w:proofErr w:type="spellStart"/>
+            <w:r>
+              <w:rPr>
+                <w:sz w:val="18"/>
+                <w:lang w:val="pt-BR"/>
+              </w:rPr>
+              <w:t>Bib</w:t>
+            </w:r>
+            <w:proofErr w:type="spellEnd"/>
+            <w:r>
+              <w:rPr>
+                <w:sz w:val="18"/>
+                <w:lang w:val="pt-BR"/>
+              </w:rPr>
+              <w:t>.</w:t>
+            </w:r>
+          </w:p>
+        </w:tc>
+        <w:tc>
+          <w:tcPr>
+            <w:tcW w:w="318" w:type="dxa"/>
+          </w:tcPr>
+          <w:p>
+            <w:pPr>
+              <w:cnfStyle w:val="000000100000"/>
+              <w:rPr>
+                <w:sz w:val="18"/>
+                <w:lang w:val="pt-BR"/>
+              </w:rPr>
+            </w:pPr>
+            <w:r>
+              <w:rPr>
+                <w:noProof/>
+                <w:sz w:val="18"/>
+              </w:rPr>
+              <w:pict>
+                <v:rect id="_x0000_s1026" style="position:absolute;margin-left:-5.55pt;margin-top:.85pt;width:34.35pt;height:7.5pt;z-index:251658240;mso-position-horizontal-relative:text;mso-position-vertical-relative:text" fillcolor="#95b3d7 [1940]" strokecolor="#4f81bd [3204]" strokeweight="1pt">
+                  <v:fill color2="#4f81bd [3204]" focus="50%" type="gradient"/>
+                  <v:shadow on="t" type="perspective" color="#243f60 [1604]" offset="1pt" offset2="-3pt"/>
+                </v:rect>
+              </w:pict>
+            </w:r>
+          </w:p>
+        </w:tc>
+        <w:tc>
+          <w:tcPr>
+            <w:tcW w:w="413" w:type="dxa"/>
+          </w:tcPr>
+          <w:p>
+            <w:pPr>
+              <w:cnfStyle w:val="000000100000"/>
+              <w:rPr>
+                <w:sz w:val="18"/>
+                <w:lang w:val="pt-BR"/>
+              </w:rPr>
+            </w:pPr>
+          </w:p>
+        </w:tc>
+        <w:tc>
+          <w:tcPr>
+            <w:tcW w:w="413" w:type="dxa"/>
+          </w:tcPr>
+          <w:p>
+            <w:pPr>
+              <w:cnfStyle w:val="000000100000"/>
+              <w:rPr>
+                <w:sz w:val="18"/>
+                <w:lang w:val="pt-BR"/>
+              </w:rPr>
+            </w:pPr>
+          </w:p>
+        </w:tc>
+        <w:tc>
+          <w:tcPr>
+            <w:tcW w:w="318" w:type="dxa"/>
+          </w:tcPr>
+          <w:p>
+            <w:pPr>
+              <w:cnfStyle w:val="000000100000"/>
+              <w:rPr>
+                <w:sz w:val="18"/>
+                <w:lang w:val="pt-BR"/>
+              </w:rPr>
+            </w:pPr>
+          </w:p>
+        </w:tc>
+        <w:tc>
+          <w:tcPr>
+            <w:tcW w:w="318" w:type="dxa"/>
+          </w:tcPr>
+          <w:p>
+            <w:pPr>
+              <w:cnfStyle w:val="000000100000"/>
+              <w:rPr>
+                <w:sz w:val="18"/>
+                <w:lang w:val="pt-BR"/>
+              </w:rPr>
+            </w:pPr>
+          </w:p>
+        </w:tc>
+        <w:tc>
+          <w:tcPr>
+            <w:tcW w:w="318" w:type="dxa"/>
+          </w:tcPr>
+          <w:p>
+            <w:pPr>
+              <w:cnfStyle w:val="000000100000"/>
+              <w:rPr>
+                <w:sz w:val="18"/>
+                <w:lang w:val="pt-BR"/>
+              </w:rPr>
+            </w:pPr>
+          </w:p>
+        </w:tc>
+        <w:tc>
+          <w:tcPr>
+            <w:tcW w:w="318" w:type="dxa"/>
+          </w:tcPr>
+          <w:p>
+            <w:pPr>
+              <w:cnfStyle w:val="000000100000"/>
+              <w:rPr>
+                <w:sz w:val="18"/>
+                <w:lang w:val="pt-BR"/>
+              </w:rPr>
+            </w:pPr>
+          </w:p>
+        </w:tc>
+        <w:tc>
+          <w:tcPr>
+            <w:tcW w:w="413" w:type="dxa"/>
+          </w:tcPr>
+          <w:p>
+            <w:pPr>
+              <w:cnfStyle w:val="000000100000"/>
+              <w:rPr>
+                <w:sz w:val="18"/>
+                <w:lang w:val="pt-BR"/>
+              </w:rPr>
+            </w:pPr>
+          </w:p>
+        </w:tc>
+        <w:tc>
+          <w:tcPr>
+            <w:tcW w:w="414" w:type="dxa"/>
+          </w:tcPr>
+          <w:p>
+            <w:pPr>
+              <w:cnfStyle w:val="000000100000"/>
+              <w:rPr>
+                <w:sz w:val="18"/>
+                <w:lang w:val="pt-BR"/>
+              </w:rPr>
+            </w:pPr>
+          </w:p>
+        </w:tc>
+        <w:tc>
+          <w:tcPr>
+            <w:tcW w:w="318" w:type="dxa"/>
+          </w:tcPr>
+          <w:p>
+            <w:pPr>
+              <w:cnfStyle w:val="000000100000"/>
+              <w:rPr>
+                <w:sz w:val="18"/>
+                <w:lang w:val="pt-BR"/>
+              </w:rPr>
+            </w:pPr>
+          </w:p>
+        </w:tc>
+        <w:tc>
+          <w:tcPr>
+            <w:tcW w:w="312" w:type="dxa"/>
+          </w:tcPr>
+          <w:p>
+            <w:pPr>
+              <w:cnfStyle w:val="000000100000"/>
+              <w:rPr>
+                <w:sz w:val="18"/>
+                <w:lang w:val="pt-BR"/>
+              </w:rPr>
+            </w:pPr>
+          </w:p>
+        </w:tc>
+        <w:tc>
+          <w:tcPr>
+            <w:tcW w:w="312" w:type="dxa"/>
+          </w:tcPr>
+          <w:p>
+            <w:pPr>
+              <w:cnfStyle w:val="000000100000"/>
+              <w:rPr>
+                <w:sz w:val="18"/>
+                <w:lang w:val="pt-BR"/>
+              </w:rPr>
+            </w:pPr>
+          </w:p>
+        </w:tc>
+        <w:tc>
+          <w:tcPr>
+            <w:tcW w:w="312" w:type="dxa"/>
+          </w:tcPr>
+          <w:p>
+            <w:pPr>
+              <w:cnfStyle w:val="000000100000"/>
+              <w:rPr>
+                <w:sz w:val="18"/>
+                <w:lang w:val="pt-BR"/>
+              </w:rPr>
+            </w:pPr>
+          </w:p>
+        </w:tc>
+        <w:tc>
+          <w:tcPr>
+            <w:tcW w:w="408" w:type="dxa"/>
+          </w:tcPr>
+          <w:p>
+            <w:pPr>
+              <w:cnfStyle w:val="000000100000"/>
+              <w:rPr>
+                <w:sz w:val="18"/>
+                <w:lang w:val="pt-BR"/>
+              </w:rPr>
+            </w:pPr>
+          </w:p>
+        </w:tc>
+        <w:tc>
+          <w:tcPr>
+            <w:tcW w:w="408" w:type="dxa"/>
+          </w:tcPr>
+          <w:p>
+            <w:pPr>
+              <w:cnfStyle w:val="000000100000"/>
+              <w:rPr>
+                <w:sz w:val="18"/>
+                <w:lang w:val="pt-BR"/>
+              </w:rPr>
+            </w:pPr>
+          </w:p>
+        </w:tc>
+        <w:tc>
+          <w:tcPr>
+            <w:tcW w:w="312" w:type="dxa"/>
+          </w:tcPr>
+          <w:p>
+            <w:pPr>
+              <w:cnfStyle w:val="000000100000"/>
+              <w:rPr>
+                <w:sz w:val="18"/>
+                <w:lang w:val="pt-BR"/>
+              </w:rPr>
+            </w:pPr>
+          </w:p>
+        </w:tc>
+        <w:tc>
+          <w:tcPr>
+            <w:tcW w:w="312" w:type="dxa"/>
+          </w:tcPr>
+          <w:p>
+            <w:pPr>
+              <w:cnfStyle w:val="000000100000"/>
+              <w:rPr>
+                <w:sz w:val="18"/>
+                <w:lang w:val="pt-BR"/>
+              </w:rPr>
+            </w:pPr>
+          </w:p>
+        </w:tc>
+        <w:tc>
+          <w:tcPr>
+            <w:tcW w:w="312" w:type="dxa"/>
+          </w:tcPr>
+          <w:p>
+            <w:pPr>
+              <w:cnfStyle w:val="000000100000"/>
+              <w:rPr>
+                <w:sz w:val="18"/>
+                <w:lang w:val="pt-BR"/>
+              </w:rPr>
+            </w:pPr>
+          </w:p>
+        </w:tc>
+        <w:tc>
+          <w:tcPr>
+            <w:tcW w:w="312" w:type="dxa"/>
+          </w:tcPr>
+          <w:p>
+            <w:pPr>
+              <w:cnfStyle w:val="000000100000"/>
+              <w:rPr>
+                <w:sz w:val="18"/>
+                <w:lang w:val="pt-BR"/>
+              </w:rPr>
+            </w:pPr>
+          </w:p>
+        </w:tc>
+      </w:tr>
+      <w:tr>
+        <w:tc>
+          <w:tcPr>
+            <w:cnfStyle w:val="001000000000"/>
+            <w:tcW w:w="1651" w:type="dxa"/>
+          </w:tcPr>
+          <w:p>
+            <w:pPr>
+              <w:rPr>
+                <w:sz w:val="18"/>
+                <w:lang w:val="pt-BR"/>
+              </w:rPr>
+            </w:pPr>
+            <w:r>
+              <w:rPr>
+                <w:sz w:val="18"/>
+                <w:lang w:val="pt-BR"/>
+              </w:rPr>
+              <w:t xml:space="preserve">Des. </w:t>
+            </w:r>
+            <w:proofErr w:type="spellStart"/>
+            <w:r>
+              <w:rPr>
+                <w:sz w:val="18"/>
+                <w:lang w:val="pt-BR"/>
+              </w:rPr>
+              <w:t>prel</w:t>
+            </w:r>
+            <w:proofErr w:type="spellEnd"/>
+            <w:r>
+              <w:rPr>
+                <w:sz w:val="18"/>
+                <w:lang w:val="pt-BR"/>
+              </w:rPr>
+              <w:t>.</w:t>
+            </w:r>
+            <w:r>
+              <w:rPr>
+                <w:sz w:val="18"/>
+                <w:lang w:val="pt-BR"/>
+              </w:rPr>
+              <w:t xml:space="preserve"> </w:t>
+            </w:r>
+            <w:proofErr w:type="gramStart"/>
+            <w:r>
+              <w:rPr>
+                <w:sz w:val="18"/>
+                <w:lang w:val="pt-BR"/>
+              </w:rPr>
+              <w:t>da</w:t>
+            </w:r>
+            <w:proofErr w:type="gramEnd"/>
+            <w:r>
+              <w:rPr>
+                <w:sz w:val="18"/>
+                <w:lang w:val="pt-BR"/>
+              </w:rPr>
+              <w:t xml:space="preserve"> </w:t>
+            </w:r>
+            <w:proofErr w:type="spellStart"/>
+            <w:r>
+              <w:rPr>
+                <w:sz w:val="18"/>
+                <w:lang w:val="pt-BR"/>
+              </w:rPr>
+              <w:t>prop</w:t>
+            </w:r>
+            <w:proofErr w:type="spellEnd"/>
+            <w:r>
+              <w:rPr>
+                <w:sz w:val="18"/>
+                <w:lang w:val="pt-BR"/>
+              </w:rPr>
+              <w:t>.</w:t>
+            </w:r>
+          </w:p>
+        </w:tc>
+        <w:tc>
+          <w:tcPr>
+            <w:tcW w:w="318" w:type="dxa"/>
+          </w:tcPr>
+          <w:p>
+            <w:pPr>
+              <w:cnfStyle w:val="000000000000"/>
+              <w:rPr>
+                <w:sz w:val="18"/>
+                <w:lang w:val="pt-BR"/>
+              </w:rPr>
+            </w:pPr>
+          </w:p>
+        </w:tc>
+        <w:tc>
+          <w:tcPr>
+            <w:tcW w:w="413" w:type="dxa"/>
+          </w:tcPr>
+          <w:p>
+            <w:pPr>
+              <w:cnfStyle w:val="000000000000"/>
+              <w:rPr>
+                <w:sz w:val="18"/>
+                <w:lang w:val="pt-BR"/>
+              </w:rPr>
+            </w:pPr>
+          </w:p>
+        </w:tc>
+        <w:tc>
+          <w:tcPr>
+            <w:tcW w:w="413" w:type="dxa"/>
+          </w:tcPr>
+          <w:p>
+            <w:pPr>
+              <w:cnfStyle w:val="000000000000"/>
+              <w:rPr>
+                <w:sz w:val="18"/>
+                <w:lang w:val="pt-BR"/>
+              </w:rPr>
+            </w:pPr>
+            <w:r>
+              <w:rPr>
+                <w:noProof/>
+              </w:rPr>
+              <w:pict>
+                <v:rect id="_x0000_s1027" style="position:absolute;margin-left:-1.65pt;margin-top:1.35pt;width:47.5pt;height:7.5pt;z-index:251659264;mso-position-horizontal-relative:text;mso-position-vertical-relative:text" fillcolor="#95b3d7 [1940]" strokecolor="#4f81bd [3204]" strokeweight="1pt">
+                  <v:fill color2="#4f81bd [3204]" focus="50%" type="gradient"/>
+                  <v:shadow on="t" type="perspective" color="#243f60 [1604]" offset="1pt" offset2="-3pt"/>
+                </v:rect>
+              </w:pict>
+            </w:r>
+          </w:p>
+        </w:tc>
+        <w:tc>
+          <w:tcPr>
+            <w:tcW w:w="318" w:type="dxa"/>
+          </w:tcPr>
+          <w:p>
+            <w:pPr>
+              <w:cnfStyle w:val="000000000000"/>
+              <w:rPr>
+                <w:sz w:val="18"/>
+                <w:lang w:val="pt-BR"/>
+              </w:rPr>
+            </w:pPr>
+          </w:p>
+        </w:tc>
+        <w:tc>
+          <w:tcPr>
+            <w:tcW w:w="318" w:type="dxa"/>
+          </w:tcPr>
+          <w:p>
+            <w:pPr>
+              <w:cnfStyle w:val="000000000000"/>
+              <w:rPr>
+                <w:sz w:val="18"/>
+                <w:lang w:val="pt-BR"/>
+              </w:rPr>
+            </w:pPr>
+          </w:p>
+        </w:tc>
+        <w:tc>
+          <w:tcPr>
+            <w:tcW w:w="318" w:type="dxa"/>
+          </w:tcPr>
+          <w:p>
+            <w:pPr>
+              <w:cnfStyle w:val="000000000000"/>
+              <w:rPr>
+                <w:sz w:val="18"/>
+                <w:lang w:val="pt-BR"/>
+              </w:rPr>
+            </w:pPr>
+          </w:p>
+        </w:tc>
+        <w:tc>
+          <w:tcPr>
+            <w:tcW w:w="318" w:type="dxa"/>
+          </w:tcPr>
+          <w:p>
+            <w:pPr>
+              <w:cnfStyle w:val="000000000000"/>
+              <w:rPr>
+                <w:sz w:val="18"/>
+                <w:lang w:val="pt-BR"/>
+              </w:rPr>
+            </w:pPr>
+          </w:p>
+        </w:tc>
+        <w:tc>
+          <w:tcPr>
+            <w:tcW w:w="413" w:type="dxa"/>
+          </w:tcPr>
+          <w:p>
+            <w:pPr>
+              <w:cnfStyle w:val="000000000000"/>
+              <w:rPr>
+                <w:sz w:val="18"/>
+                <w:lang w:val="pt-BR"/>
+              </w:rPr>
+            </w:pPr>
+          </w:p>
+        </w:tc>
+        <w:tc>
+          <w:tcPr>
+            <w:tcW w:w="414" w:type="dxa"/>
+          </w:tcPr>
+          <w:p>
+            <w:pPr>
+              <w:cnfStyle w:val="000000000000"/>
+              <w:rPr>
+                <w:sz w:val="18"/>
+                <w:lang w:val="pt-BR"/>
+              </w:rPr>
+            </w:pPr>
+          </w:p>
+        </w:tc>
+        <w:tc>
+          <w:tcPr>
+            <w:tcW w:w="318" w:type="dxa"/>
+          </w:tcPr>
+          <w:p>
+            <w:pPr>
+              <w:cnfStyle w:val="000000000000"/>
+              <w:rPr>
+                <w:sz w:val="18"/>
+                <w:lang w:val="pt-BR"/>
+              </w:rPr>
+            </w:pPr>
+          </w:p>
+        </w:tc>
+        <w:tc>
+          <w:tcPr>
+            <w:tcW w:w="312" w:type="dxa"/>
+          </w:tcPr>
+          <w:p>
+            <w:pPr>
+              <w:cnfStyle w:val="000000000000"/>
+              <w:rPr>
+                <w:sz w:val="18"/>
+                <w:lang w:val="pt-BR"/>
+              </w:rPr>
+            </w:pPr>
+          </w:p>
+        </w:tc>
+        <w:tc>
+          <w:tcPr>
+            <w:tcW w:w="312" w:type="dxa"/>
+          </w:tcPr>
+          <w:p>
+            <w:pPr>
+              <w:cnfStyle w:val="000000000000"/>
+              <w:rPr>
+                <w:sz w:val="18"/>
+                <w:lang w:val="pt-BR"/>
+              </w:rPr>
+            </w:pPr>
+          </w:p>
+        </w:tc>
+        <w:tc>
+          <w:tcPr>
+            <w:tcW w:w="312" w:type="dxa"/>
+          </w:tcPr>
+          <w:p>
+            <w:pPr>
+              <w:cnfStyle w:val="000000000000"/>
+              <w:rPr>
+                <w:sz w:val="18"/>
+                <w:lang w:val="pt-BR"/>
+              </w:rPr>
+            </w:pPr>
+          </w:p>
+        </w:tc>
+        <w:tc>
+          <w:tcPr>
+            <w:tcW w:w="408" w:type="dxa"/>
+          </w:tcPr>
+          <w:p>
+            <w:pPr>
+              <w:cnfStyle w:val="000000000000"/>
+              <w:rPr>
+                <w:sz w:val="18"/>
+                <w:lang w:val="pt-BR"/>
+              </w:rPr>
+            </w:pPr>
+          </w:p>
+        </w:tc>
+        <w:tc>
+          <w:tcPr>
+            <w:tcW w:w="408" w:type="dxa"/>
+          </w:tcPr>
+          <w:p>
+            <w:pPr>
+              <w:cnfStyle w:val="000000000000"/>
+              <w:rPr>
+                <w:sz w:val="18"/>
+                <w:lang w:val="pt-BR"/>
+              </w:rPr>
+            </w:pPr>
+          </w:p>
+        </w:tc>
+        <w:tc>
+          <w:tcPr>
+            <w:tcW w:w="312" w:type="dxa"/>
+          </w:tcPr>
+          <w:p>
+            <w:pPr>
+              <w:cnfStyle w:val="000000000000"/>
+              <w:rPr>
+                <w:sz w:val="18"/>
+                <w:lang w:val="pt-BR"/>
+              </w:rPr>
+            </w:pPr>
+          </w:p>
+        </w:tc>
+        <w:tc>
+          <w:tcPr>
+            <w:tcW w:w="312" w:type="dxa"/>
+          </w:tcPr>
+          <w:p>
+            <w:pPr>
+              <w:cnfStyle w:val="000000000000"/>
+              <w:rPr>
+                <w:sz w:val="18"/>
+                <w:lang w:val="pt-BR"/>
+              </w:rPr>
+            </w:pPr>
+          </w:p>
+        </w:tc>
+        <w:tc>
+          <w:tcPr>
+            <w:tcW w:w="312" w:type="dxa"/>
+          </w:tcPr>
+          <w:p>
+            <w:pPr>
+              <w:cnfStyle w:val="000000000000"/>
+              <w:rPr>
+                <w:sz w:val="18"/>
+                <w:lang w:val="pt-BR"/>
+              </w:rPr>
+            </w:pPr>
+          </w:p>
+        </w:tc>
+        <w:tc>
+          <w:tcPr>
+            <w:tcW w:w="312" w:type="dxa"/>
+          </w:tcPr>
+          <w:p>
+            <w:pPr>
+              <w:cnfStyle w:val="000000000000"/>
+              <w:rPr>
+                <w:sz w:val="18"/>
+                <w:lang w:val="pt-BR"/>
+              </w:rPr>
+            </w:pPr>
+          </w:p>
+        </w:tc>
+      </w:tr>
+      <w:tr>
+        <w:trPr>
+          <w:cnfStyle w:val="000000100000"/>
+        </w:trPr>
+        <w:tc>
+          <w:tcPr>
+            <w:cnfStyle w:val="001000000000"/>
+            <w:tcW w:w="1651" w:type="dxa"/>
+          </w:tcPr>
+          <w:p>
+            <w:pPr>
+              <w:rPr>
+                <w:sz w:val="18"/>
+                <w:lang w:val="pt-BR"/>
+              </w:rPr>
+            </w:pPr>
+            <w:r>
+              <w:rPr>
+                <w:sz w:val="18"/>
+                <w:lang w:val="pt-BR"/>
+              </w:rPr>
+              <w:t>Plano de trabalho</w:t>
+            </w:r>
+          </w:p>
+        </w:tc>
+        <w:tc>
+          <w:tcPr>
+            <w:tcW w:w="318" w:type="dxa"/>
+          </w:tcPr>
+          <w:p>
+            <w:pPr>
+              <w:cnfStyle w:val="000000100000"/>
+              <w:rPr>
+                <w:sz w:val="18"/>
+                <w:lang w:val="pt-BR"/>
+              </w:rPr>
+            </w:pPr>
+          </w:p>
+        </w:tc>
+        <w:tc>
+          <w:tcPr>
+            <w:tcW w:w="413" w:type="dxa"/>
+          </w:tcPr>
+          <w:p>
+            <w:pPr>
+              <w:cnfStyle w:val="000000100000"/>
+              <w:rPr>
+                <w:sz w:val="18"/>
+                <w:lang w:val="pt-BR"/>
+              </w:rPr>
+            </w:pPr>
+          </w:p>
+        </w:tc>
+        <w:tc>
+          <w:tcPr>
+            <w:tcW w:w="413" w:type="dxa"/>
+          </w:tcPr>
+          <w:p>
+            <w:pPr>
+              <w:cnfStyle w:val="000000100000"/>
+              <w:rPr>
+                <w:sz w:val="18"/>
+                <w:lang w:val="pt-BR"/>
+              </w:rPr>
+            </w:pPr>
+          </w:p>
+        </w:tc>
+        <w:tc>
+          <w:tcPr>
+            <w:tcW w:w="318" w:type="dxa"/>
+          </w:tcPr>
+          <w:p>
+            <w:pPr>
+              <w:cnfStyle w:val="000000100000"/>
+              <w:rPr>
+                <w:sz w:val="18"/>
+                <w:lang w:val="pt-BR"/>
+              </w:rPr>
+            </w:pPr>
+          </w:p>
+        </w:tc>
+        <w:tc>
+          <w:tcPr>
+            <w:tcW w:w="318" w:type="dxa"/>
+          </w:tcPr>
+          <w:p>
+            <w:pPr>
+              <w:cnfStyle w:val="000000100000"/>
+              <w:rPr>
+                <w:sz w:val="18"/>
+                <w:lang w:val="pt-BR"/>
+              </w:rPr>
+            </w:pPr>
+            <w:r>
+              <w:rPr>
+                <w:noProof/>
+                <w:sz w:val="18"/>
+              </w:rPr>
+              <w:pict>
+                <v:rect id="_x0000_s1028" style="position:absolute;margin-left:9.3pt;margin-top:2.15pt;width:15.05pt;height:7.5pt;z-index:251660288;mso-position-horizontal-relative:text;mso-position-vertical-relative:text" fillcolor="#95b3d7 [1940]" strokecolor="#4f81bd [3204]" strokeweight="1pt">
+                  <v:fill color2="#4f81bd [3204]" focus="50%" type="gradient"/>
+                  <v:shadow on="t" type="perspective" color="#243f60 [1604]" offset="1pt" offset2="-3pt"/>
+                </v:rect>
+              </w:pict>
+            </w:r>
+          </w:p>
+        </w:tc>
+        <w:tc>
+          <w:tcPr>
+            <w:tcW w:w="318" w:type="dxa"/>
+          </w:tcPr>
+          <w:p>
+            <w:pPr>
+              <w:cnfStyle w:val="000000100000"/>
+              <w:rPr>
+                <w:sz w:val="18"/>
+                <w:lang w:val="pt-BR"/>
+              </w:rPr>
+            </w:pPr>
+          </w:p>
+        </w:tc>
+        <w:tc>
+          <w:tcPr>
+            <w:tcW w:w="318" w:type="dxa"/>
+          </w:tcPr>
+          <w:p>
+            <w:pPr>
+              <w:cnfStyle w:val="000000100000"/>
+              <w:rPr>
+                <w:sz w:val="18"/>
+                <w:lang w:val="pt-BR"/>
+              </w:rPr>
+            </w:pPr>
+          </w:p>
+        </w:tc>
+        <w:tc>
+          <w:tcPr>
+            <w:tcW w:w="413" w:type="dxa"/>
+          </w:tcPr>
+          <w:p>
+            <w:pPr>
+              <w:cnfStyle w:val="000000100000"/>
+              <w:rPr>
+                <w:sz w:val="18"/>
+                <w:lang w:val="pt-BR"/>
+              </w:rPr>
+            </w:pPr>
+          </w:p>
+        </w:tc>
+        <w:tc>
+          <w:tcPr>
+            <w:tcW w:w="414" w:type="dxa"/>
+          </w:tcPr>
+          <w:p>
+            <w:pPr>
+              <w:cnfStyle w:val="000000100000"/>
+              <w:rPr>
+                <w:sz w:val="18"/>
+                <w:lang w:val="pt-BR"/>
+              </w:rPr>
+            </w:pPr>
+          </w:p>
+        </w:tc>
+        <w:tc>
+          <w:tcPr>
+            <w:tcW w:w="318" w:type="dxa"/>
+          </w:tcPr>
+          <w:p>
+            <w:pPr>
+              <w:cnfStyle w:val="000000100000"/>
+              <w:rPr>
+                <w:sz w:val="18"/>
+                <w:lang w:val="pt-BR"/>
+              </w:rPr>
+            </w:pPr>
+          </w:p>
+        </w:tc>
+        <w:tc>
+          <w:tcPr>
+            <w:tcW w:w="312" w:type="dxa"/>
+          </w:tcPr>
+          <w:p>
+            <w:pPr>
+              <w:cnfStyle w:val="000000100000"/>
+              <w:rPr>
+                <w:sz w:val="18"/>
+                <w:lang w:val="pt-BR"/>
+              </w:rPr>
+            </w:pPr>
+          </w:p>
+        </w:tc>
+        <w:tc>
+          <w:tcPr>
+            <w:tcW w:w="312" w:type="dxa"/>
+          </w:tcPr>
+          <w:p>
+            <w:pPr>
+              <w:cnfStyle w:val="000000100000"/>
+              <w:rPr>
+                <w:sz w:val="18"/>
+                <w:lang w:val="pt-BR"/>
+              </w:rPr>
+            </w:pPr>
+          </w:p>
+        </w:tc>
+        <w:tc>
+          <w:tcPr>
+            <w:tcW w:w="312" w:type="dxa"/>
+          </w:tcPr>
+          <w:p>
+            <w:pPr>
+              <w:cnfStyle w:val="000000100000"/>
+              <w:rPr>
+                <w:sz w:val="18"/>
+                <w:lang w:val="pt-BR"/>
+              </w:rPr>
+            </w:pPr>
+          </w:p>
+        </w:tc>
+        <w:tc>
+          <w:tcPr>
+            <w:tcW w:w="408" w:type="dxa"/>
+          </w:tcPr>
+          <w:p>
+            <w:pPr>
+              <w:cnfStyle w:val="000000100000"/>
+              <w:rPr>
+                <w:sz w:val="18"/>
+                <w:lang w:val="pt-BR"/>
+              </w:rPr>
+            </w:pPr>
+          </w:p>
+        </w:tc>
+        <w:tc>
+          <w:tcPr>
+            <w:tcW w:w="408" w:type="dxa"/>
+          </w:tcPr>
+          <w:p>
+            <w:pPr>
+              <w:cnfStyle w:val="000000100000"/>
+              <w:rPr>
+                <w:sz w:val="18"/>
+                <w:lang w:val="pt-BR"/>
+              </w:rPr>
+            </w:pPr>
+          </w:p>
+        </w:tc>
+        <w:tc>
+          <w:tcPr>
+            <w:tcW w:w="312" w:type="dxa"/>
+          </w:tcPr>
+          <w:p>
+            <w:pPr>
+              <w:cnfStyle w:val="000000100000"/>
+              <w:rPr>
+                <w:sz w:val="18"/>
+                <w:lang w:val="pt-BR"/>
+              </w:rPr>
+            </w:pPr>
+          </w:p>
+        </w:tc>
+        <w:tc>
+          <w:tcPr>
+            <w:tcW w:w="312" w:type="dxa"/>
+          </w:tcPr>
+          <w:p>
+            <w:pPr>
+              <w:cnfStyle w:val="000000100000"/>
+              <w:rPr>
+                <w:sz w:val="18"/>
+                <w:lang w:val="pt-BR"/>
+              </w:rPr>
+            </w:pPr>
+          </w:p>
+        </w:tc>
+        <w:tc>
+          <w:tcPr>
+            <w:tcW w:w="312" w:type="dxa"/>
+          </w:tcPr>
+          <w:p>
+            <w:pPr>
+              <w:cnfStyle w:val="000000100000"/>
+              <w:rPr>
+                <w:sz w:val="18"/>
+                <w:lang w:val="pt-BR"/>
+              </w:rPr>
+            </w:pPr>
+          </w:p>
+        </w:tc>
+        <w:tc>
+          <w:tcPr>
+            <w:tcW w:w="312" w:type="dxa"/>
+          </w:tcPr>
+          <w:p>
+            <w:pPr>
+              <w:cnfStyle w:val="000000100000"/>
+              <w:rPr>
+                <w:sz w:val="18"/>
+                <w:lang w:val="pt-BR"/>
+              </w:rPr>
+            </w:pPr>
+          </w:p>
+        </w:tc>
+      </w:tr>
+      <w:tr>
+        <w:tc>
+          <w:tcPr>
+            <w:cnfStyle w:val="001000000000"/>
+            <w:tcW w:w="1651" w:type="dxa"/>
+          </w:tcPr>
+          <w:p>
+            <w:pPr>
+              <w:rPr>
+                <w:sz w:val="18"/>
+                <w:lang w:val="pt-BR"/>
+              </w:rPr>
+            </w:pPr>
+            <w:proofErr w:type="gramStart"/>
+            <w:r>
+              <w:rPr>
+                <w:sz w:val="18"/>
+                <w:lang w:val="pt-BR"/>
+              </w:rPr>
+              <w:t>Implementação</w:t>
+            </w:r>
+            <w:proofErr w:type="gramEnd"/>
+          </w:p>
+        </w:tc>
+        <w:tc>
+          <w:tcPr>
+            <w:tcW w:w="318" w:type="dxa"/>
+          </w:tcPr>
+          <w:p>
+            <w:pPr>
+              <w:cnfStyle w:val="000000000000"/>
+              <w:rPr>
+                <w:sz w:val="18"/>
+                <w:lang w:val="pt-BR"/>
+              </w:rPr>
+            </w:pPr>
+          </w:p>
+        </w:tc>
+        <w:tc>
+          <w:tcPr>
+            <w:tcW w:w="413" w:type="dxa"/>
+          </w:tcPr>
+          <w:p>
+            <w:pPr>
+              <w:cnfStyle w:val="000000000000"/>
+              <w:rPr>
+                <w:sz w:val="18"/>
+                <w:lang w:val="pt-BR"/>
+              </w:rPr>
+            </w:pPr>
+          </w:p>
+        </w:tc>
+        <w:tc>
+          <w:tcPr>
+            <w:tcW w:w="413" w:type="dxa"/>
+          </w:tcPr>
+          <w:p>
+            <w:pPr>
+              <w:cnfStyle w:val="000000000000"/>
+              <w:rPr>
+                <w:sz w:val="18"/>
+                <w:lang w:val="pt-BR"/>
+              </w:rPr>
+            </w:pPr>
+          </w:p>
+        </w:tc>
+        <w:tc>
+          <w:tcPr>
+            <w:tcW w:w="318" w:type="dxa"/>
+          </w:tcPr>
+          <w:p>
+            <w:pPr>
+              <w:cnfStyle w:val="000000000000"/>
+              <w:rPr>
+                <w:sz w:val="18"/>
+                <w:lang w:val="pt-BR"/>
+              </w:rPr>
+            </w:pPr>
+          </w:p>
+        </w:tc>
+        <w:tc>
+          <w:tcPr>
+            <w:tcW w:w="318" w:type="dxa"/>
+          </w:tcPr>
+          <w:p>
+            <w:pPr>
+              <w:cnfStyle w:val="000000000000"/>
+              <w:rPr>
+                <w:sz w:val="18"/>
+                <w:lang w:val="pt-BR"/>
+              </w:rPr>
+            </w:pPr>
+          </w:p>
+        </w:tc>
+        <w:tc>
+          <w:tcPr>
+            <w:tcW w:w="318" w:type="dxa"/>
+          </w:tcPr>
+          <w:p>
+            <w:pPr>
+              <w:cnfStyle w:val="000000000000"/>
+              <w:rPr>
+                <w:sz w:val="18"/>
+                <w:lang w:val="pt-BR"/>
+              </w:rPr>
+            </w:pPr>
+            <w:r>
+              <w:rPr>
+                <w:noProof/>
+                <w:sz w:val="18"/>
+              </w:rPr>
+              <w:pict>
+                <v:rect id="_x0000_s1029" style="position:absolute;margin-left:8.45pt;margin-top:2.7pt;width:159.9pt;height:7.5pt;z-index:251661312;mso-position-horizontal-relative:text;mso-position-vertical-relative:text" fillcolor="#95b3d7 [1940]" strokecolor="#4f81bd [3204]" strokeweight="1pt">
+                  <v:fill color2="#4f81bd [3204]" focus="50%" type="gradient"/>
+                  <v:shadow on="t" type="perspective" color="#243f60 [1604]" offset="1pt" offset2="-3pt"/>
+                </v:rect>
+              </w:pict>
+            </w:r>
+          </w:p>
+        </w:tc>
+        <w:tc>
+          <w:tcPr>
+            <w:tcW w:w="318" w:type="dxa"/>
+          </w:tcPr>
+          <w:p>
+            <w:pPr>
+              <w:cnfStyle w:val="000000000000"/>
+              <w:rPr>
+                <w:sz w:val="18"/>
+                <w:lang w:val="pt-BR"/>
+              </w:rPr>
+            </w:pPr>
+          </w:p>
+        </w:tc>
+        <w:tc>
+          <w:tcPr>
+            <w:tcW w:w="413" w:type="dxa"/>
+          </w:tcPr>
+          <w:p>
+            <w:pPr>
+              <w:cnfStyle w:val="000000000000"/>
+              <w:rPr>
+                <w:sz w:val="18"/>
+                <w:lang w:val="pt-BR"/>
+              </w:rPr>
+            </w:pPr>
+          </w:p>
+        </w:tc>
+        <w:tc>
+          <w:tcPr>
+            <w:tcW w:w="414" w:type="dxa"/>
+          </w:tcPr>
+          <w:p>
+            <w:pPr>
+              <w:cnfStyle w:val="000000000000"/>
+              <w:rPr>
+                <w:sz w:val="18"/>
+                <w:lang w:val="pt-BR"/>
+              </w:rPr>
+            </w:pPr>
+          </w:p>
+        </w:tc>
+        <w:tc>
+          <w:tcPr>
+            <w:tcW w:w="318" w:type="dxa"/>
+          </w:tcPr>
+          <w:p>
+            <w:pPr>
+              <w:cnfStyle w:val="000000000000"/>
+              <w:rPr>
+                <w:sz w:val="18"/>
+                <w:lang w:val="pt-BR"/>
+              </w:rPr>
+            </w:pPr>
+          </w:p>
+        </w:tc>
+        <w:tc>
+          <w:tcPr>
+            <w:tcW w:w="312" w:type="dxa"/>
+          </w:tcPr>
+          <w:p>
+            <w:pPr>
+              <w:cnfStyle w:val="000000000000"/>
+              <w:rPr>
+                <w:sz w:val="18"/>
+                <w:lang w:val="pt-BR"/>
+              </w:rPr>
+            </w:pPr>
+          </w:p>
+        </w:tc>
+        <w:tc>
+          <w:tcPr>
+            <w:tcW w:w="312" w:type="dxa"/>
+          </w:tcPr>
+          <w:p>
+            <w:pPr>
+              <w:cnfStyle w:val="000000000000"/>
+              <w:rPr>
+                <w:sz w:val="18"/>
+                <w:lang w:val="pt-BR"/>
+              </w:rPr>
+            </w:pPr>
+          </w:p>
+        </w:tc>
+        <w:tc>
+          <w:tcPr>
+            <w:tcW w:w="312" w:type="dxa"/>
+          </w:tcPr>
+          <w:p>
+            <w:pPr>
+              <w:cnfStyle w:val="000000000000"/>
+              <w:rPr>
+                <w:sz w:val="18"/>
+                <w:lang w:val="pt-BR"/>
+              </w:rPr>
+            </w:pPr>
+          </w:p>
+        </w:tc>
+        <w:tc>
+          <w:tcPr>
+            <w:tcW w:w="408" w:type="dxa"/>
+          </w:tcPr>
+          <w:p>
+            <w:pPr>
+              <w:cnfStyle w:val="000000000000"/>
+              <w:rPr>
+                <w:sz w:val="18"/>
+                <w:lang w:val="pt-BR"/>
+              </w:rPr>
+            </w:pPr>
+          </w:p>
+        </w:tc>
+        <w:tc>
+          <w:tcPr>
+            <w:tcW w:w="408" w:type="dxa"/>
+          </w:tcPr>
+          <w:p>
+            <w:pPr>
+              <w:cnfStyle w:val="000000000000"/>
+              <w:rPr>
+                <w:sz w:val="18"/>
+                <w:lang w:val="pt-BR"/>
+              </w:rPr>
+            </w:pPr>
+          </w:p>
+        </w:tc>
+        <w:tc>
+          <w:tcPr>
+            <w:tcW w:w="312" w:type="dxa"/>
+          </w:tcPr>
+          <w:p>
+            <w:pPr>
+              <w:cnfStyle w:val="000000000000"/>
+              <w:rPr>
+                <w:sz w:val="18"/>
+                <w:lang w:val="pt-BR"/>
+              </w:rPr>
+            </w:pPr>
+          </w:p>
+        </w:tc>
+        <w:tc>
+          <w:tcPr>
+            <w:tcW w:w="312" w:type="dxa"/>
+          </w:tcPr>
+          <w:p>
+            <w:pPr>
+              <w:cnfStyle w:val="000000000000"/>
+              <w:rPr>
+                <w:sz w:val="18"/>
+                <w:lang w:val="pt-BR"/>
+              </w:rPr>
+            </w:pPr>
+          </w:p>
+        </w:tc>
+        <w:tc>
+          <w:tcPr>
+            <w:tcW w:w="312" w:type="dxa"/>
+          </w:tcPr>
+          <w:p>
+            <w:pPr>
+              <w:cnfStyle w:val="000000000000"/>
+              <w:rPr>
+                <w:sz w:val="18"/>
+                <w:lang w:val="pt-BR"/>
+              </w:rPr>
+            </w:pPr>
+          </w:p>
+        </w:tc>
+        <w:tc>
+          <w:tcPr>
+            <w:tcW w:w="312" w:type="dxa"/>
+          </w:tcPr>
+          <w:p>
+            <w:pPr>
+              <w:cnfStyle w:val="000000000000"/>
+              <w:rPr>
+                <w:sz w:val="18"/>
+                <w:lang w:val="pt-BR"/>
+              </w:rPr>
+            </w:pPr>
+          </w:p>
+        </w:tc>
+      </w:tr>
+      <w:tr>
+        <w:trPr>
+          <w:cnfStyle w:val="000000100000"/>
+        </w:trPr>
+        <w:tc>
+          <w:tcPr>
+            <w:cnfStyle w:val="001000000000"/>
+            <w:tcW w:w="1651" w:type="dxa"/>
+          </w:tcPr>
+          <w:p>
+            <w:pPr>
+              <w:rPr>
+                <w:sz w:val="18"/>
+                <w:lang w:val="pt-BR"/>
+              </w:rPr>
+            </w:pPr>
+            <w:r>
+              <w:rPr>
+                <w:sz w:val="18"/>
+                <w:lang w:val="pt-BR"/>
+              </w:rPr>
+              <w:t>Testes</w:t>
+            </w:r>
+          </w:p>
+        </w:tc>
+        <w:tc>
+          <w:tcPr>
+            <w:tcW w:w="318" w:type="dxa"/>
+          </w:tcPr>
+          <w:p>
+            <w:pPr>
+              <w:cnfStyle w:val="000000100000"/>
+              <w:rPr>
+                <w:sz w:val="18"/>
+                <w:lang w:val="pt-BR"/>
+              </w:rPr>
+            </w:pPr>
+          </w:p>
+        </w:tc>
+        <w:tc>
+          <w:tcPr>
+            <w:tcW w:w="413" w:type="dxa"/>
+          </w:tcPr>
+          <w:p>
+            <w:pPr>
+              <w:cnfStyle w:val="000000100000"/>
+              <w:rPr>
+                <w:sz w:val="18"/>
+                <w:lang w:val="pt-BR"/>
+              </w:rPr>
+            </w:pPr>
+          </w:p>
+        </w:tc>
+        <w:tc>
+          <w:tcPr>
+            <w:tcW w:w="413" w:type="dxa"/>
+          </w:tcPr>
+          <w:p>
+            <w:pPr>
+              <w:cnfStyle w:val="000000100000"/>
+              <w:rPr>
+                <w:sz w:val="18"/>
+                <w:lang w:val="pt-BR"/>
+              </w:rPr>
+            </w:pPr>
+          </w:p>
+        </w:tc>
+        <w:tc>
+          <w:tcPr>
+            <w:tcW w:w="318" w:type="dxa"/>
+          </w:tcPr>
+          <w:p>
+            <w:pPr>
+              <w:cnfStyle w:val="000000100000"/>
+              <w:rPr>
+                <w:sz w:val="18"/>
+                <w:lang w:val="pt-BR"/>
+              </w:rPr>
+            </w:pPr>
+          </w:p>
+        </w:tc>
+        <w:tc>
+          <w:tcPr>
+            <w:tcW w:w="318" w:type="dxa"/>
+          </w:tcPr>
+          <w:p>
+            <w:pPr>
+              <w:cnfStyle w:val="000000100000"/>
+              <w:rPr>
+                <w:sz w:val="18"/>
+                <w:lang w:val="pt-BR"/>
+              </w:rPr>
+            </w:pPr>
+          </w:p>
+        </w:tc>
+        <w:tc>
+          <w:tcPr>
+            <w:tcW w:w="318" w:type="dxa"/>
+          </w:tcPr>
+          <w:p>
+            <w:pPr>
+              <w:cnfStyle w:val="000000100000"/>
+              <w:rPr>
+                <w:sz w:val="18"/>
+                <w:lang w:val="pt-BR"/>
+              </w:rPr>
+            </w:pPr>
+          </w:p>
+        </w:tc>
+        <w:tc>
+          <w:tcPr>
+            <w:tcW w:w="318" w:type="dxa"/>
+          </w:tcPr>
+          <w:p>
+            <w:pPr>
+              <w:cnfStyle w:val="000000100000"/>
+              <w:rPr>
+                <w:sz w:val="18"/>
+                <w:lang w:val="pt-BR"/>
+              </w:rPr>
+            </w:pPr>
+          </w:p>
+        </w:tc>
+        <w:tc>
+          <w:tcPr>
+            <w:tcW w:w="413" w:type="dxa"/>
+          </w:tcPr>
+          <w:p>
+            <w:pPr>
+              <w:cnfStyle w:val="000000100000"/>
+              <w:rPr>
+                <w:sz w:val="18"/>
+                <w:lang w:val="pt-BR"/>
+              </w:rPr>
+            </w:pPr>
+          </w:p>
+        </w:tc>
+        <w:tc>
+          <w:tcPr>
+            <w:tcW w:w="414" w:type="dxa"/>
+          </w:tcPr>
+          <w:p>
+            <w:pPr>
+              <w:cnfStyle w:val="000000100000"/>
+              <w:rPr>
+                <w:sz w:val="18"/>
+                <w:lang w:val="pt-BR"/>
+              </w:rPr>
+            </w:pPr>
+          </w:p>
+        </w:tc>
+        <w:tc>
+          <w:tcPr>
+            <w:tcW w:w="318" w:type="dxa"/>
+          </w:tcPr>
+          <w:p>
+            <w:pPr>
+              <w:cnfStyle w:val="000000100000"/>
+              <w:rPr>
+                <w:sz w:val="18"/>
+                <w:lang w:val="pt-BR"/>
+              </w:rPr>
+            </w:pPr>
+          </w:p>
+        </w:tc>
+        <w:tc>
+          <w:tcPr>
+            <w:tcW w:w="312" w:type="dxa"/>
+          </w:tcPr>
+          <w:p>
+            <w:pPr>
+              <w:cnfStyle w:val="000000100000"/>
+              <w:rPr>
+                <w:sz w:val="18"/>
+                <w:lang w:val="pt-BR"/>
+              </w:rPr>
+            </w:pPr>
+          </w:p>
+        </w:tc>
+        <w:tc>
+          <w:tcPr>
+            <w:tcW w:w="312" w:type="dxa"/>
+          </w:tcPr>
+          <w:p>
+            <w:pPr>
+              <w:cnfStyle w:val="000000100000"/>
+              <w:rPr>
+                <w:sz w:val="18"/>
+                <w:lang w:val="pt-BR"/>
+              </w:rPr>
+            </w:pPr>
+          </w:p>
+        </w:tc>
+        <w:tc>
+          <w:tcPr>
+            <w:tcW w:w="312" w:type="dxa"/>
+          </w:tcPr>
+          <w:p>
+            <w:pPr>
+              <w:cnfStyle w:val="000000100000"/>
+              <w:rPr>
+                <w:sz w:val="18"/>
+                <w:lang w:val="pt-BR"/>
+              </w:rPr>
+            </w:pPr>
+          </w:p>
+        </w:tc>
+        <w:tc>
+          <w:tcPr>
+            <w:tcW w:w="408" w:type="dxa"/>
+          </w:tcPr>
+          <w:p>
+            <w:pPr>
+              <w:cnfStyle w:val="000000100000"/>
+              <w:rPr>
+                <w:sz w:val="18"/>
+                <w:lang w:val="pt-BR"/>
+              </w:rPr>
+            </w:pPr>
+            <w:r>
+              <w:rPr>
+                <w:noProof/>
+                <w:sz w:val="18"/>
+              </w:rPr>
+              <w:pict>
+                <v:rect id="_x0000_s1031" style="position:absolute;margin-left:-3.2pt;margin-top:1.85pt;width:82.7pt;height:7.5pt;z-index:251663360;mso-position-horizontal-relative:text;mso-position-vertical-relative:text" fillcolor="#95b3d7 [1940]" strokecolor="#4f81bd [3204]" strokeweight="1pt">
+                  <v:fill color2="#4f81bd [3204]" focus="50%" type="gradient"/>
+                  <v:shadow on="t" type="perspective" color="#243f60 [1604]" offset="1pt" offset2="-3pt"/>
+                </v:rect>
+              </w:pict>
+            </w:r>
+          </w:p>
+        </w:tc>
+        <w:tc>
+          <w:tcPr>
+            <w:tcW w:w="408" w:type="dxa"/>
+          </w:tcPr>
+          <w:p>
+            <w:pPr>
+              <w:cnfStyle w:val="000000100000"/>
+              <w:rPr>
+                <w:sz w:val="18"/>
+                <w:lang w:val="pt-BR"/>
+              </w:rPr>
+            </w:pPr>
+          </w:p>
+        </w:tc>
+        <w:tc>
+          <w:tcPr>
+            <w:tcW w:w="312" w:type="dxa"/>
+          </w:tcPr>
+          <w:p>
+            <w:pPr>
+              <w:cnfStyle w:val="000000100000"/>
+              <w:rPr>
+                <w:sz w:val="18"/>
+                <w:lang w:val="pt-BR"/>
+              </w:rPr>
+            </w:pPr>
+          </w:p>
+        </w:tc>
+        <w:tc>
+          <w:tcPr>
+            <w:tcW w:w="312" w:type="dxa"/>
+          </w:tcPr>
+          <w:p>
+            <w:pPr>
+              <w:cnfStyle w:val="000000100000"/>
+              <w:rPr>
+                <w:sz w:val="18"/>
+                <w:lang w:val="pt-BR"/>
+              </w:rPr>
+            </w:pPr>
+          </w:p>
+        </w:tc>
+        <w:tc>
+          <w:tcPr>
+            <w:tcW w:w="312" w:type="dxa"/>
+          </w:tcPr>
+          <w:p>
+            <w:pPr>
+              <w:cnfStyle w:val="000000100000"/>
+              <w:rPr>
+                <w:sz w:val="18"/>
+                <w:lang w:val="pt-BR"/>
+              </w:rPr>
+            </w:pPr>
+          </w:p>
+        </w:tc>
+        <w:tc>
+          <w:tcPr>
+            <w:tcW w:w="312" w:type="dxa"/>
+          </w:tcPr>
+          <w:p>
+            <w:pPr>
+              <w:cnfStyle w:val="000000100000"/>
+              <w:rPr>
+                <w:sz w:val="18"/>
+                <w:lang w:val="pt-BR"/>
+              </w:rPr>
+            </w:pPr>
+          </w:p>
+        </w:tc>
+      </w:tr>
+      <w:tr>
+        <w:tc>
+          <w:tcPr>
+            <w:cnfStyle w:val="001000000000"/>
+            <w:tcW w:w="1651" w:type="dxa"/>
+          </w:tcPr>
+          <w:p>
+            <w:pPr>
+              <w:rPr>
+                <w:sz w:val="18"/>
+                <w:lang w:val="pt-BR"/>
+              </w:rPr>
+            </w:pPr>
+            <w:r>
+              <w:rPr>
+                <w:sz w:val="18"/>
+                <w:lang w:val="pt-BR"/>
+              </w:rPr>
+              <w:t>Escrita</w:t>
+            </w:r>
+            <w:r>
+              <w:rPr>
+                <w:sz w:val="18"/>
+                <w:lang w:val="pt-BR"/>
+              </w:rPr>
+              <w:t xml:space="preserve"> de</w:t>
+            </w:r>
+            <w:r>
+              <w:rPr>
+                <w:sz w:val="18"/>
+                <w:lang w:val="pt-BR"/>
+              </w:rPr>
+              <w:t xml:space="preserve"> tese</w:t>
+            </w:r>
+          </w:p>
+        </w:tc>
+        <w:tc>
+          <w:tcPr>
+            <w:tcW w:w="318" w:type="dxa"/>
+          </w:tcPr>
+          <w:p>
+            <w:pPr>
+              <w:cnfStyle w:val="000000000000"/>
+              <w:rPr>
+                <w:sz w:val="18"/>
+                <w:lang w:val="pt-BR"/>
+              </w:rPr>
+            </w:pPr>
+          </w:p>
+        </w:tc>
+        <w:tc>
+          <w:tcPr>
+            <w:tcW w:w="413" w:type="dxa"/>
+          </w:tcPr>
+          <w:p>
+            <w:pPr>
+              <w:cnfStyle w:val="000000000000"/>
+              <w:rPr>
+                <w:sz w:val="18"/>
+                <w:lang w:val="pt-BR"/>
+              </w:rPr>
+            </w:pPr>
+          </w:p>
+        </w:tc>
+        <w:tc>
+          <w:tcPr>
+            <w:tcW w:w="413" w:type="dxa"/>
+          </w:tcPr>
+          <w:p>
+            <w:pPr>
+              <w:cnfStyle w:val="000000000000"/>
+              <w:rPr>
+                <w:sz w:val="18"/>
+                <w:lang w:val="pt-BR"/>
+              </w:rPr>
+            </w:pPr>
+          </w:p>
+        </w:tc>
+        <w:tc>
+          <w:tcPr>
+            <w:tcW w:w="318" w:type="dxa"/>
+          </w:tcPr>
+          <w:p>
+            <w:pPr>
+              <w:cnfStyle w:val="000000000000"/>
+              <w:rPr>
+                <w:sz w:val="18"/>
+                <w:lang w:val="pt-BR"/>
+              </w:rPr>
+            </w:pPr>
+          </w:p>
+        </w:tc>
+        <w:tc>
+          <w:tcPr>
+            <w:tcW w:w="318" w:type="dxa"/>
+          </w:tcPr>
+          <w:p>
+            <w:pPr>
+              <w:cnfStyle w:val="000000000000"/>
+              <w:rPr>
+                <w:sz w:val="18"/>
+                <w:lang w:val="pt-BR"/>
+              </w:rPr>
+            </w:pPr>
+          </w:p>
+        </w:tc>
+        <w:tc>
+          <w:tcPr>
+            <w:tcW w:w="318" w:type="dxa"/>
+          </w:tcPr>
+          <w:p>
+            <w:pPr>
+              <w:cnfStyle w:val="000000000000"/>
+              <w:rPr>
+                <w:sz w:val="18"/>
+                <w:lang w:val="pt-BR"/>
+              </w:rPr>
+            </w:pPr>
+          </w:p>
+        </w:tc>
+        <w:tc>
+          <w:tcPr>
+            <w:tcW w:w="318" w:type="dxa"/>
+          </w:tcPr>
+          <w:p>
+            <w:pPr>
+              <w:cnfStyle w:val="000000000000"/>
+              <w:rPr>
+                <w:sz w:val="18"/>
+                <w:lang w:val="pt-BR"/>
+              </w:rPr>
+            </w:pPr>
+          </w:p>
+        </w:tc>
+        <w:tc>
+          <w:tcPr>
+            <w:tcW w:w="413" w:type="dxa"/>
+          </w:tcPr>
+          <w:p>
+            <w:pPr>
+              <w:cnfStyle w:val="000000000000"/>
+              <w:rPr>
+                <w:sz w:val="18"/>
+                <w:lang w:val="pt-BR"/>
+              </w:rPr>
+            </w:pPr>
+          </w:p>
+        </w:tc>
+        <w:tc>
+          <w:tcPr>
+            <w:tcW w:w="414" w:type="dxa"/>
+          </w:tcPr>
+          <w:p>
+            <w:pPr>
+              <w:cnfStyle w:val="000000000000"/>
+              <w:rPr>
+                <w:sz w:val="18"/>
+                <w:lang w:val="pt-BR"/>
+              </w:rPr>
+            </w:pPr>
+          </w:p>
+        </w:tc>
+        <w:tc>
+          <w:tcPr>
+            <w:tcW w:w="318" w:type="dxa"/>
+          </w:tcPr>
+          <w:p>
+            <w:pPr>
+              <w:cnfStyle w:val="000000000000"/>
+              <w:rPr>
+                <w:sz w:val="18"/>
+                <w:lang w:val="pt-BR"/>
+              </w:rPr>
+            </w:pPr>
+          </w:p>
+        </w:tc>
+        <w:tc>
+          <w:tcPr>
+            <w:tcW w:w="312" w:type="dxa"/>
+          </w:tcPr>
+          <w:p>
+            <w:pPr>
+              <w:cnfStyle w:val="000000000000"/>
+              <w:rPr>
+                <w:sz w:val="18"/>
+                <w:lang w:val="pt-BR"/>
+              </w:rPr>
+            </w:pPr>
+          </w:p>
+        </w:tc>
+        <w:tc>
+          <w:tcPr>
+            <w:tcW w:w="312" w:type="dxa"/>
+          </w:tcPr>
+          <w:p>
+            <w:pPr>
+              <w:cnfStyle w:val="000000000000"/>
+              <w:rPr>
+                <w:sz w:val="18"/>
+                <w:lang w:val="pt-BR"/>
+              </w:rPr>
+            </w:pPr>
+          </w:p>
+        </w:tc>
+        <w:tc>
+          <w:tcPr>
+            <w:tcW w:w="312" w:type="dxa"/>
+          </w:tcPr>
+          <w:p>
+            <w:pPr>
+              <w:cnfStyle w:val="000000000000"/>
+              <w:rPr>
+                <w:sz w:val="18"/>
+                <w:lang w:val="pt-BR"/>
+              </w:rPr>
+            </w:pPr>
+          </w:p>
+        </w:tc>
+        <w:tc>
+          <w:tcPr>
+            <w:tcW w:w="408" w:type="dxa"/>
+          </w:tcPr>
+          <w:p>
+            <w:pPr>
+              <w:cnfStyle w:val="000000000000"/>
+              <w:rPr>
+                <w:sz w:val="18"/>
+                <w:lang w:val="pt-BR"/>
+              </w:rPr>
+            </w:pPr>
+          </w:p>
+        </w:tc>
+        <w:tc>
+          <w:tcPr>
+            <w:tcW w:w="408" w:type="dxa"/>
+          </w:tcPr>
+          <w:p>
+            <w:pPr>
+              <w:cnfStyle w:val="000000000000"/>
+              <w:rPr>
+                <w:sz w:val="18"/>
+                <w:lang w:val="pt-BR"/>
+              </w:rPr>
+            </w:pPr>
+            <w:r>
+              <w:rPr>
+                <w:noProof/>
+                <w:sz w:val="18"/>
+              </w:rPr>
+              <w:pict>
+                <v:rect id="_x0000_s1030" style="position:absolute;margin-left:12.1pt;margin-top:1.2pt;width:63.9pt;height:7.5pt;z-index:251662336;mso-position-horizontal-relative:text;mso-position-vertical-relative:text" fillcolor="#95b3d7 [1940]" strokecolor="#4f81bd [3204]" strokeweight="1pt">
+                  <v:fill color2="#4f81bd [3204]" focus="50%" type="gradient"/>
+                  <v:shadow on="t" type="perspective" color="#243f60 [1604]" offset="1pt" offset2="-3pt"/>
+                </v:rect>
+              </w:pict>
+            </w:r>
+          </w:p>
+        </w:tc>
+        <w:tc>
+          <w:tcPr>
+            <w:tcW w:w="312" w:type="dxa"/>
+          </w:tcPr>
+          <w:p>
+            <w:pPr>
+              <w:cnfStyle w:val="000000000000"/>
+              <w:rPr>
+                <w:sz w:val="18"/>
+                <w:lang w:val="pt-BR"/>
+              </w:rPr>
+            </w:pPr>
+          </w:p>
+        </w:tc>
+        <w:tc>
+          <w:tcPr>
+            <w:tcW w:w="312" w:type="dxa"/>
+          </w:tcPr>
+          <w:p>
+            <w:pPr>
+              <w:cnfStyle w:val="000000000000"/>
+              <w:rPr>
+                <w:sz w:val="18"/>
+                <w:lang w:val="pt-BR"/>
+              </w:rPr>
+            </w:pPr>
+          </w:p>
+        </w:tc>
+        <w:tc>
+          <w:tcPr>
+            <w:tcW w:w="312" w:type="dxa"/>
+          </w:tcPr>
+          <w:p>
+            <w:pPr>
+              <w:cnfStyle w:val="000000000000"/>
+              <w:rPr>
+                <w:sz w:val="18"/>
+                <w:lang w:val="pt-BR"/>
+              </w:rPr>
+            </w:pPr>
+          </w:p>
+        </w:tc>
+        <w:tc>
+          <w:tcPr>
+            <w:tcW w:w="312" w:type="dxa"/>
+          </w:tcPr>
+          <w:p>
+            <w:pPr>
+              <w:cnfStyle w:val="000000000000"/>
+              <w:rPr>
+                <w:sz w:val="18"/>
+                <w:lang w:val="pt-BR"/>
+              </w:rPr>
+            </w:pPr>
+          </w:p>
+        </w:tc>
+      </w:tr>
+    </w:tbl>
+    <w:p>
+      <w:pPr>
+        <w:rPr>
+          <w:lang w:val="pt-BR"/>
+        </w:rPr>
+      </w:pPr>
+      <w:r>
+        <w:rPr>
+          <w:lang w:val="pt-BR"/>
+        </w:rPr>
+        <w:t>*</w:t>
+      </w:r>
+      <w:r>
+        <w:rPr>
+          <w:lang w:val="pt-BR"/>
+        </w:rPr>
+        <w:t xml:space="preserve">A escala na tabela </w:t>
+      </w:r>
+      <w:r>
+        <w:rPr>
+          <w:lang w:val="pt-BR"/>
+        </w:rPr>
+        <w:t>esta em</w:t>
+      </w:r>
+      <w:r>
+        <w:rPr>
+          <w:lang w:val="pt-BR"/>
+        </w:rPr>
+        <w:t xml:space="preserve"> de </w:t>
+      </w:r>
+      <w:r>
+        <w:rPr>
+          <w:lang w:val="pt-BR"/>
+        </w:rPr>
+        <w:t>dois</w:t>
+      </w:r>
+      <w:r>
+        <w:rPr>
+          <w:lang w:val="pt-BR"/>
+        </w:rPr>
+        <w:t xml:space="preserve"> em </w:t>
+      </w:r>
+      <w:r>
+        <w:rPr>
+          <w:lang w:val="pt-BR"/>
+        </w:rPr>
+        <w:t>dois</w:t>
+      </w:r>
+      <w:r>
+        <w:rPr>
+          <w:lang w:val="pt-BR"/>
+        </w:rPr>
+        <w:t xml:space="preserve"> meses.</w:t>
       </w:r>
     </w:p>
     <w:p>
@@ -3362,6 +5857,7 @@
         <w:rPr>
           <w:rFonts w:ascii="Calibri" w:hAnsi="Calibri" w:cs="Calibri"/>
         </w:rPr>
+        <w:lastRenderedPageBreak/>
         <w:t xml:space="preserve">GIL, Yolanda </w:t>
       </w:r>
       <w:r>
@@ -3510,7 +6006,6 @@
         <w:rPr>
           <w:rFonts w:ascii="Calibri" w:hAnsi="Calibri" w:cs="Calibri"/>
         </w:rPr>
-        <w:lastRenderedPageBreak/>
         <w:t xml:space="preserve">MILES, Simon </w:t>
       </w:r>
       <w:r>
@@ -3743,6 +6238,19 @@
     </w:p>
     <w:p>
       <w:pPr>
+        <w:rPr>
+          <w:lang w:val="pt-BR"/>
+        </w:rPr>
+      </w:pPr>
+      <w:r>
+        <w:rPr>
+          <w:lang w:val="pt-BR"/>
+        </w:rPr>
+        <w:br w:type="page"/>
+      </w:r>
+    </w:p>
+    <w:p>
+      <w:pPr>
         <w:jc w:val="right"/>
         <w:rPr>
           <w:lang w:val="pt-BR"/>
@@ -3752,6 +6260,7 @@
         <w:rPr>
           <w:lang w:val="pt-BR"/>
         </w:rPr>
+        <w:lastRenderedPageBreak/>
         <w:t>Niterói, ____de</w:t>
       </w:r>
       <w:r>
@@ -4455,6 +6964,513 @@
       <w:contextualSpacing/>
     </w:pPr>
   </w:style>
+  <w:style w:type="table" w:styleId="TableGrid">
+    <w:name w:val="Table Grid"/>
+    <w:basedOn w:val="TableNormal"/>
+    <w:uiPriority w:val="59"/>
+    <w:rsid w:val="00016475"/>
+    <w:pPr>
+      <w:spacing w:after="0" w:line="240" w:lineRule="auto"/>
+    </w:pPr>
+    <w:tblPr>
+      <w:tblInd w:w="0" w:type="dxa"/>
+      <w:tblBorders>
+        <w:top w:val="single" w:sz="4" w:space="0" w:color="auto"/>
+        <w:left w:val="single" w:sz="4" w:space="0" w:color="auto"/>
+        <w:bottom w:val="single" w:sz="4" w:space="0" w:color="auto"/>
+        <w:right w:val="single" w:sz="4" w:space="0" w:color="auto"/>
+        <w:insideH w:val="single" w:sz="4" w:space="0" w:color="auto"/>
+        <w:insideV w:val="single" w:sz="4" w:space="0" w:color="auto"/>
+      </w:tblBorders>
+      <w:tblCellMar>
+        <w:top w:w="0" w:type="dxa"/>
+        <w:left w:w="108" w:type="dxa"/>
+        <w:bottom w:w="0" w:type="dxa"/>
+        <w:right w:w="108" w:type="dxa"/>
+      </w:tblCellMar>
+    </w:tblPr>
+  </w:style>
+  <w:style w:type="table" w:customStyle="1" w:styleId="Calendar4">
+    <w:name w:val="Calendar 4"/>
+    <w:basedOn w:val="TableNormal"/>
+    <w:uiPriority w:val="99"/>
+    <w:qFormat/>
+    <w:rsid w:val="00016475"/>
+    <w:pPr>
+      <w:snapToGrid w:val="0"/>
+      <w:spacing w:after="0" w:line="240" w:lineRule="auto"/>
+    </w:pPr>
+    <w:rPr>
+      <w:rFonts w:eastAsiaTheme="minorEastAsia"/>
+      <w:b/>
+      <w:bCs/>
+      <w:color w:val="D9D9D9" w:themeColor="background1" w:themeShade="D9"/>
+      <w:sz w:val="16"/>
+      <w:szCs w:val="16"/>
+      <w:lang w:bidi="en-US"/>
+    </w:rPr>
+    <w:tblPr>
+      <w:tblStyleRowBandSize w:val="1"/>
+      <w:tblInd w:w="0" w:type="dxa"/>
+      <w:tblBorders>
+        <w:top w:val="single" w:sz="4" w:space="0" w:color="C0504D" w:themeColor="accent2"/>
+        <w:left w:val="single" w:sz="4" w:space="0" w:color="C0504D" w:themeColor="accent2"/>
+        <w:bottom w:val="single" w:sz="4" w:space="0" w:color="C0504D" w:themeColor="accent2"/>
+        <w:right w:val="single" w:sz="4" w:space="0" w:color="C0504D" w:themeColor="accent2"/>
+      </w:tblBorders>
+      <w:tblCellMar>
+        <w:top w:w="0" w:type="dxa"/>
+        <w:left w:w="108" w:type="dxa"/>
+        <w:bottom w:w="0" w:type="dxa"/>
+        <w:right w:w="108" w:type="dxa"/>
+      </w:tblCellMar>
+    </w:tblPr>
+    <w:tcPr>
+      <w:shd w:val="clear" w:color="auto" w:fill="244061" w:themeFill="accent1" w:themeFillShade="80"/>
+    </w:tcPr>
+    <w:tblStylePr w:type="firstRow">
+      <w:rPr>
+        <w:sz w:val="8"/>
+        <w:szCs w:val="8"/>
+      </w:rPr>
+    </w:tblStylePr>
+    <w:tblStylePr w:type="firstCol">
+      <w:pPr>
+        <w:wordWrap/>
+        <w:ind w:rightChars="0" w:right="144"/>
+        <w:jc w:val="right"/>
+      </w:pPr>
+      <w:rPr>
+        <w:sz w:val="72"/>
+        <w:szCs w:val="72"/>
+      </w:rPr>
+    </w:tblStylePr>
+    <w:tblStylePr w:type="band2Horz">
+      <w:rPr>
+        <w:sz w:val="40"/>
+        <w:szCs w:val="40"/>
+      </w:rPr>
+      <w:tblPr/>
+      <w:tcPr>
+        <w:tcMar>
+          <w:top w:w="0" w:type="nil"/>
+          <w:left w:w="115" w:type="dxa"/>
+          <w:bottom w:w="86" w:type="dxa"/>
+          <w:right w:w="115" w:type="dxa"/>
+        </w:tcMar>
+      </w:tcPr>
+    </w:tblStylePr>
+    <w:tblStylePr w:type="nwCell">
+      <w:rPr>
+        <w:sz w:val="8"/>
+        <w:szCs w:val="8"/>
+      </w:rPr>
+    </w:tblStylePr>
+  </w:style>
+  <w:style w:type="table" w:styleId="MediumShading2-Accent5">
+    <w:name w:val="Medium Shading 2 Accent 5"/>
+    <w:basedOn w:val="TableNormal"/>
+    <w:uiPriority w:val="64"/>
+    <w:rsid w:val="002A0950"/>
+    <w:pPr>
+      <w:spacing w:after="0" w:line="240" w:lineRule="auto"/>
+    </w:pPr>
+    <w:tblPr>
+      <w:tblStyleRowBandSize w:val="1"/>
+      <w:tblStyleColBandSize w:val="1"/>
+      <w:tblInd w:w="0" w:type="dxa"/>
+      <w:tblBorders>
+        <w:top w:val="single" w:sz="18" w:space="0" w:color="auto"/>
+        <w:bottom w:val="single" w:sz="18" w:space="0" w:color="auto"/>
+      </w:tblBorders>
+      <w:tblCellMar>
+        <w:top w:w="0" w:type="dxa"/>
+        <w:left w:w="108" w:type="dxa"/>
+        <w:bottom w:w="0" w:type="dxa"/>
+        <w:right w:w="108" w:type="dxa"/>
+      </w:tblCellMar>
+    </w:tblPr>
+    <w:tblStylePr w:type="firstRow">
+      <w:pPr>
+        <w:spacing w:before="0" w:after="0" w:line="240" w:lineRule="auto"/>
+      </w:pPr>
+      <w:rPr>
+        <w:b/>
+        <w:bCs/>
+        <w:color w:val="FFFFFF" w:themeColor="background1"/>
+      </w:rPr>
+      <w:tblPr/>
+      <w:tcPr>
+        <w:tcBorders>
+          <w:top w:val="single" w:sz="18" w:space="0" w:color="auto"/>
+          <w:left w:val="nil"/>
+          <w:bottom w:val="single" w:sz="18" w:space="0" w:color="auto"/>
+          <w:right w:val="nil"/>
+          <w:insideH w:val="nil"/>
+          <w:insideV w:val="nil"/>
+        </w:tcBorders>
+        <w:shd w:val="clear" w:color="auto" w:fill="4BACC6" w:themeFill="accent5"/>
+      </w:tcPr>
+    </w:tblStylePr>
+    <w:tblStylePr w:type="lastRow">
+      <w:pPr>
+        <w:spacing w:before="0" w:after="0" w:line="240" w:lineRule="auto"/>
+      </w:pPr>
+      <w:rPr>
+        <w:color w:val="auto"/>
+      </w:rPr>
+      <w:tblPr/>
+      <w:tcPr>
+        <w:tcBorders>
+          <w:top w:val="double" w:sz="6" w:space="0" w:color="auto"/>
+          <w:left w:val="nil"/>
+          <w:bottom w:val="single" w:sz="18" w:space="0" w:color="auto"/>
+          <w:right w:val="nil"/>
+          <w:insideH w:val="nil"/>
+          <w:insideV w:val="nil"/>
+        </w:tcBorders>
+        <w:shd w:val="clear" w:color="auto" w:fill="FFFFFF" w:themeFill="background1"/>
+      </w:tcPr>
+    </w:tblStylePr>
+    <w:tblStylePr w:type="firstCol">
+      <w:rPr>
+        <w:b/>
+        <w:bCs/>
+        <w:color w:val="FFFFFF" w:themeColor="background1"/>
+      </w:rPr>
+      <w:tblPr/>
+      <w:tcPr>
+        <w:tcBorders>
+          <w:top w:val="nil"/>
+          <w:left w:val="nil"/>
+          <w:bottom w:val="single" w:sz="18" w:space="0" w:color="auto"/>
+          <w:right w:val="nil"/>
+          <w:insideH w:val="nil"/>
+          <w:insideV w:val="nil"/>
+        </w:tcBorders>
+        <w:shd w:val="clear" w:color="auto" w:fill="4BACC6" w:themeFill="accent5"/>
+      </w:tcPr>
+    </w:tblStylePr>
+    <w:tblStylePr w:type="lastCol">
+      <w:rPr>
+        <w:b/>
+        <w:bCs/>
+        <w:color w:val="FFFFFF" w:themeColor="background1"/>
+      </w:rPr>
+      <w:tblPr/>
+      <w:tcPr>
+        <w:tcBorders>
+          <w:left w:val="nil"/>
+          <w:right w:val="nil"/>
+          <w:insideH w:val="nil"/>
+          <w:insideV w:val="nil"/>
+        </w:tcBorders>
+        <w:shd w:val="clear" w:color="auto" w:fill="4BACC6" w:themeFill="accent5"/>
+      </w:tcPr>
+    </w:tblStylePr>
+    <w:tblStylePr w:type="band1Vert">
+      <w:tblPr/>
+      <w:tcPr>
+        <w:tcBorders>
+          <w:left w:val="nil"/>
+          <w:right w:val="nil"/>
+          <w:insideH w:val="nil"/>
+          <w:insideV w:val="nil"/>
+        </w:tcBorders>
+        <w:shd w:val="clear" w:color="auto" w:fill="D8D8D8" w:themeFill="background1" w:themeFillShade="D8"/>
+      </w:tcPr>
+    </w:tblStylePr>
+    <w:tblStylePr w:type="band1Horz">
+      <w:tblPr/>
+      <w:tcPr>
+        <w:shd w:val="clear" w:color="auto" w:fill="D8D8D8" w:themeFill="background1" w:themeFillShade="D8"/>
+      </w:tcPr>
+    </w:tblStylePr>
+    <w:tblStylePr w:type="neCell">
+      <w:tblPr/>
+      <w:tcPr>
+        <w:tcBorders>
+          <w:top w:val="single" w:sz="18" w:space="0" w:color="auto"/>
+          <w:left w:val="nil"/>
+          <w:bottom w:val="single" w:sz="18" w:space="0" w:color="auto"/>
+          <w:right w:val="nil"/>
+          <w:insideH w:val="nil"/>
+          <w:insideV w:val="nil"/>
+        </w:tcBorders>
+      </w:tcPr>
+    </w:tblStylePr>
+    <w:tblStylePr w:type="nwCell">
+      <w:rPr>
+        <w:color w:val="FFFFFF" w:themeColor="background1"/>
+      </w:rPr>
+      <w:tblPr/>
+      <w:tcPr>
+        <w:tcBorders>
+          <w:top w:val="single" w:sz="18" w:space="0" w:color="auto"/>
+          <w:left w:val="nil"/>
+          <w:bottom w:val="single" w:sz="18" w:space="0" w:color="auto"/>
+          <w:right w:val="nil"/>
+          <w:insideH w:val="nil"/>
+          <w:insideV w:val="nil"/>
+        </w:tcBorders>
+      </w:tcPr>
+    </w:tblStylePr>
+  </w:style>
+  <w:style w:type="table" w:styleId="MediumShading1-Accent1">
+    <w:name w:val="Medium Shading 1 Accent 1"/>
+    <w:basedOn w:val="TableNormal"/>
+    <w:uiPriority w:val="63"/>
+    <w:rsid w:val="002A0950"/>
+    <w:pPr>
+      <w:spacing w:after="0" w:line="240" w:lineRule="auto"/>
+    </w:pPr>
+    <w:tblPr>
+      <w:tblStyleRowBandSize w:val="1"/>
+      <w:tblStyleColBandSize w:val="1"/>
+      <w:tblInd w:w="0" w:type="dxa"/>
+      <w:tblBorders>
+        <w:top w:val="single" w:sz="8" w:space="0" w:color="7BA0CD" w:themeColor="accent1" w:themeTint="BF"/>
+        <w:left w:val="single" w:sz="8" w:space="0" w:color="7BA0CD" w:themeColor="accent1" w:themeTint="BF"/>
+        <w:bottom w:val="single" w:sz="8" w:space="0" w:color="7BA0CD" w:themeColor="accent1" w:themeTint="BF"/>
+        <w:right w:val="single" w:sz="8" w:space="0" w:color="7BA0CD" w:themeColor="accent1" w:themeTint="BF"/>
+        <w:insideH w:val="single" w:sz="8" w:space="0" w:color="7BA0CD" w:themeColor="accent1" w:themeTint="BF"/>
+      </w:tblBorders>
+      <w:tblCellMar>
+        <w:top w:w="0" w:type="dxa"/>
+        <w:left w:w="108" w:type="dxa"/>
+        <w:bottom w:w="0" w:type="dxa"/>
+        <w:right w:w="108" w:type="dxa"/>
+      </w:tblCellMar>
+    </w:tblPr>
+    <w:tblStylePr w:type="firstRow">
+      <w:pPr>
+        <w:spacing w:before="0" w:after="0" w:line="240" w:lineRule="auto"/>
+      </w:pPr>
+      <w:rPr>
+        <w:b/>
+        <w:bCs/>
+        <w:color w:val="FFFFFF" w:themeColor="background1"/>
+      </w:rPr>
+      <w:tblPr/>
+      <w:tcPr>
+        <w:tcBorders>
+          <w:top w:val="single" w:sz="8" w:space="0" w:color="7BA0CD" w:themeColor="accent1" w:themeTint="BF"/>
+          <w:left w:val="single" w:sz="8" w:space="0" w:color="7BA0CD" w:themeColor="accent1" w:themeTint="BF"/>
+          <w:bottom w:val="single" w:sz="8" w:space="0" w:color="7BA0CD" w:themeColor="accent1" w:themeTint="BF"/>
+          <w:right w:val="single" w:sz="8" w:space="0" w:color="7BA0CD" w:themeColor="accent1" w:themeTint="BF"/>
+          <w:insideH w:val="nil"/>
+          <w:insideV w:val="nil"/>
+        </w:tcBorders>
+        <w:shd w:val="clear" w:color="auto" w:fill="4F81BD" w:themeFill="accent1"/>
+      </w:tcPr>
+    </w:tblStylePr>
+    <w:tblStylePr w:type="lastRow">
+      <w:pPr>
+        <w:spacing w:before="0" w:after="0" w:line="240" w:lineRule="auto"/>
+      </w:pPr>
+      <w:rPr>
+        <w:b/>
+        <w:bCs/>
+      </w:rPr>
+      <w:tblPr/>
+      <w:tcPr>
+        <w:tcBorders>
+          <w:top w:val="double" w:sz="6" w:space="0" w:color="7BA0CD" w:themeColor="accent1" w:themeTint="BF"/>
+          <w:left w:val="single" w:sz="8" w:space="0" w:color="7BA0CD" w:themeColor="accent1" w:themeTint="BF"/>
+          <w:bottom w:val="single" w:sz="8" w:space="0" w:color="7BA0CD" w:themeColor="accent1" w:themeTint="BF"/>
+          <w:right w:val="single" w:sz="8" w:space="0" w:color="7BA0CD" w:themeColor="accent1" w:themeTint="BF"/>
+          <w:insideH w:val="nil"/>
+          <w:insideV w:val="nil"/>
+        </w:tcBorders>
+      </w:tcPr>
+    </w:tblStylePr>
+    <w:tblStylePr w:type="firstCol">
+      <w:rPr>
+        <w:b/>
+        <w:bCs/>
+      </w:rPr>
+    </w:tblStylePr>
+    <w:tblStylePr w:type="lastCol">
+      <w:rPr>
+        <w:b/>
+        <w:bCs/>
+      </w:rPr>
+    </w:tblStylePr>
+    <w:tblStylePr w:type="band1Vert">
+      <w:tblPr/>
+      <w:tcPr>
+        <w:shd w:val="clear" w:color="auto" w:fill="D3DFEE" w:themeFill="accent1" w:themeFillTint="3F"/>
+      </w:tcPr>
+    </w:tblStylePr>
+    <w:tblStylePr w:type="band1Horz">
+      <w:tblPr/>
+      <w:tcPr>
+        <w:tcBorders>
+          <w:insideH w:val="nil"/>
+          <w:insideV w:val="nil"/>
+        </w:tcBorders>
+        <w:shd w:val="clear" w:color="auto" w:fill="D3DFEE" w:themeFill="accent1" w:themeFillTint="3F"/>
+      </w:tcPr>
+    </w:tblStylePr>
+    <w:tblStylePr w:type="band2Horz">
+      <w:tblPr/>
+      <w:tcPr>
+        <w:tcBorders>
+          <w:insideH w:val="nil"/>
+          <w:insideV w:val="nil"/>
+        </w:tcBorders>
+      </w:tcPr>
+    </w:tblStylePr>
+  </w:style>
+  <w:style w:type="table" w:styleId="MediumShading2-Accent1">
+    <w:name w:val="Medium Shading 2 Accent 1"/>
+    <w:basedOn w:val="TableNormal"/>
+    <w:uiPriority w:val="64"/>
+    <w:rsid w:val="002A0950"/>
+    <w:pPr>
+      <w:spacing w:after="0" w:line="240" w:lineRule="auto"/>
+    </w:pPr>
+    <w:tblPr>
+      <w:tblStyleRowBandSize w:val="1"/>
+      <w:tblStyleColBandSize w:val="1"/>
+      <w:tblInd w:w="0" w:type="dxa"/>
+      <w:tblBorders>
+        <w:top w:val="single" w:sz="18" w:space="0" w:color="auto"/>
+        <w:bottom w:val="single" w:sz="18" w:space="0" w:color="auto"/>
+      </w:tblBorders>
+      <w:tblCellMar>
+        <w:top w:w="0" w:type="dxa"/>
+        <w:left w:w="108" w:type="dxa"/>
+        <w:bottom w:w="0" w:type="dxa"/>
+        <w:right w:w="108" w:type="dxa"/>
+      </w:tblCellMar>
+    </w:tblPr>
+    <w:tblStylePr w:type="firstRow">
+      <w:pPr>
+        <w:spacing w:before="0" w:after="0" w:line="240" w:lineRule="auto"/>
+      </w:pPr>
+      <w:rPr>
+        <w:b/>
+        <w:bCs/>
+        <w:color w:val="FFFFFF" w:themeColor="background1"/>
+      </w:rPr>
+      <w:tblPr/>
+      <w:tcPr>
+        <w:tcBorders>
+          <w:top w:val="single" w:sz="18" w:space="0" w:color="auto"/>
+          <w:left w:val="nil"/>
+          <w:bottom w:val="single" w:sz="18" w:space="0" w:color="auto"/>
+          <w:right w:val="nil"/>
+          <w:insideH w:val="nil"/>
+          <w:insideV w:val="nil"/>
+        </w:tcBorders>
+        <w:shd w:val="clear" w:color="auto" w:fill="4F81BD" w:themeFill="accent1"/>
+      </w:tcPr>
+    </w:tblStylePr>
+    <w:tblStylePr w:type="lastRow">
+      <w:pPr>
+        <w:spacing w:before="0" w:after="0" w:line="240" w:lineRule="auto"/>
+      </w:pPr>
+      <w:rPr>
+        <w:color w:val="auto"/>
+      </w:rPr>
+      <w:tblPr/>
+      <w:tcPr>
+        <w:tcBorders>
+          <w:top w:val="double" w:sz="6" w:space="0" w:color="auto"/>
+          <w:left w:val="nil"/>
+          <w:bottom w:val="single" w:sz="18" w:space="0" w:color="auto"/>
+          <w:right w:val="nil"/>
+          <w:insideH w:val="nil"/>
+          <w:insideV w:val="nil"/>
+        </w:tcBorders>
+        <w:shd w:val="clear" w:color="auto" w:fill="FFFFFF" w:themeFill="background1"/>
+      </w:tcPr>
+    </w:tblStylePr>
+    <w:tblStylePr w:type="firstCol">
+      <w:rPr>
+        <w:b/>
+        <w:bCs/>
+        <w:color w:val="FFFFFF" w:themeColor="background1"/>
+      </w:rPr>
+      <w:tblPr/>
+      <w:tcPr>
+        <w:tcBorders>
+          <w:top w:val="nil"/>
+          <w:left w:val="nil"/>
+          <w:bottom w:val="single" w:sz="18" w:space="0" w:color="auto"/>
+          <w:right w:val="nil"/>
+          <w:insideH w:val="nil"/>
+          <w:insideV w:val="nil"/>
+        </w:tcBorders>
+        <w:shd w:val="clear" w:color="auto" w:fill="4F81BD" w:themeFill="accent1"/>
+      </w:tcPr>
+    </w:tblStylePr>
+    <w:tblStylePr w:type="lastCol">
+      <w:rPr>
+        <w:b/>
+        <w:bCs/>
+        <w:color w:val="FFFFFF" w:themeColor="background1"/>
+      </w:rPr>
+      <w:tblPr/>
+      <w:tcPr>
+        <w:tcBorders>
+          <w:left w:val="nil"/>
+          <w:right w:val="nil"/>
+          <w:insideH w:val="nil"/>
+          <w:insideV w:val="nil"/>
+        </w:tcBorders>
+        <w:shd w:val="clear" w:color="auto" w:fill="4F81BD" w:themeFill="accent1"/>
+      </w:tcPr>
+    </w:tblStylePr>
+    <w:tblStylePr w:type="band1Vert">
+      <w:tblPr/>
+      <w:tcPr>
+        <w:tcBorders>
+          <w:left w:val="nil"/>
+          <w:right w:val="nil"/>
+          <w:insideH w:val="nil"/>
+          <w:insideV w:val="nil"/>
+        </w:tcBorders>
+        <w:shd w:val="clear" w:color="auto" w:fill="D8D8D8" w:themeFill="background1" w:themeFillShade="D8"/>
+      </w:tcPr>
+    </w:tblStylePr>
+    <w:tblStylePr w:type="band1Horz">
+      <w:tblPr/>
+      <w:tcPr>
+        <w:shd w:val="clear" w:color="auto" w:fill="D8D8D8" w:themeFill="background1" w:themeFillShade="D8"/>
+      </w:tcPr>
+    </w:tblStylePr>
+    <w:tblStylePr w:type="neCell">
+      <w:tblPr/>
+      <w:tcPr>
+        <w:tcBorders>
+          <w:top w:val="single" w:sz="18" w:space="0" w:color="auto"/>
+          <w:left w:val="nil"/>
+          <w:bottom w:val="single" w:sz="18" w:space="0" w:color="auto"/>
+          <w:right w:val="nil"/>
+          <w:insideH w:val="nil"/>
+          <w:insideV w:val="nil"/>
+        </w:tcBorders>
+      </w:tcPr>
+    </w:tblStylePr>
+    <w:tblStylePr w:type="nwCell">
+      <w:rPr>
+        <w:color w:val="FFFFFF" w:themeColor="background1"/>
+      </w:rPr>
+      <w:tblPr/>
+      <w:tcPr>
+        <w:tcBorders>
+          <w:top w:val="single" w:sz="18" w:space="0" w:color="auto"/>
+          <w:left w:val="nil"/>
+          <w:bottom w:val="single" w:sz="18" w:space="0" w:color="auto"/>
+          <w:right w:val="nil"/>
+          <w:insideH w:val="nil"/>
+          <w:insideV w:val="nil"/>
+        </w:tcBorders>
+      </w:tcPr>
+    </w:tblStylePr>
+  </w:style>
 </w:styles>
 </file>
 

</xml_diff>

<commit_message>
changed one item in objectives in Plano de Estudo para Doutorado.docx
</commit_message>
<xml_diff>
--- a/Documents/Relatorios/Plano de Estudo para Doutorado.docx
+++ b/Documents/Relatorios/Plano de Estudo para Doutorado.docx
@@ -421,6 +421,7 @@
         </w:rPr>
         <w:t xml:space="preserve">(GIL; MILES, 2010; MOREAU </w:t>
       </w:r>
+      <w:proofErr w:type="gramStart"/>
       <w:r>
         <w:rPr>
           <w:rFonts w:ascii="Calibri" w:hAnsi="Calibri" w:cs="Calibri"/>
@@ -429,7 +430,18 @@
           <w:szCs w:val="24"/>
           <w:lang w:val="pt-BR"/>
         </w:rPr>
-        <w:t>et al.</w:t>
+        <w:t>et</w:t>
+      </w:r>
+      <w:proofErr w:type="gramEnd"/>
+      <w:r>
+        <w:rPr>
+          <w:rFonts w:ascii="Calibri" w:hAnsi="Calibri" w:cs="Calibri"/>
+          <w:i/>
+          <w:iCs/>
+          <w:szCs w:val="24"/>
+          <w:lang w:val="pt-BR"/>
+        </w:rPr>
+        <w:t xml:space="preserve"> al.</w:t>
       </w:r>
       <w:r>
         <w:rPr>
@@ -705,21 +717,7 @@
         <w:rPr>
           <w:lang w:val="pt-BR"/>
         </w:rPr>
-        <w:t xml:space="preserve"> design. Atualmente essa detecção é </w:t>
-      </w:r>
-      <w:proofErr w:type="gramStart"/>
-      <w:r>
-        <w:rPr>
-          <w:lang w:val="pt-BR"/>
-        </w:rPr>
-        <w:t>feita</w:t>
-      </w:r>
-      <w:proofErr w:type="gramEnd"/>
-      <w:r>
-        <w:rPr>
-          <w:lang w:val="pt-BR"/>
-        </w:rPr>
-        <w:t xml:space="preserve"> de forma artesanal, através de </w:t>
+        <w:t xml:space="preserve"> design. Atualmente essa detecção é feita de forma artesanal, através de </w:t>
       </w:r>
       <w:ins w:id="0" w:author="Kohwalter" w:date="2013-05-27T16:43:00Z">
         <w:r>
@@ -741,6 +739,7 @@
         </w:rPr>
         <w:t>beta</w:t>
       </w:r>
+      <w:proofErr w:type="gramStart"/>
       <w:del w:id="1" w:author="Kohwalter" w:date="2013-05-27T16:43:00Z">
         <w:r>
           <w:rPr>
@@ -750,6 +749,7 @@
           <w:delText xml:space="preserve"> testers</w:delText>
         </w:r>
       </w:del>
+      <w:proofErr w:type="gramEnd"/>
       <w:r>
         <w:rPr>
           <w:i/>
@@ -1074,6 +1074,8 @@
         </w:rPr>
         <w:t xml:space="preserve">(ANDERSEN </w:t>
       </w:r>
+      <w:proofErr w:type="spellStart"/>
+      <w:proofErr w:type="gramStart"/>
       <w:r>
         <w:rPr>
           <w:rFonts w:ascii="Calibri" w:hAnsi="Calibri" w:cs="Calibri"/>
@@ -1082,144 +1084,10 @@
           <w:szCs w:val="24"/>
           <w:lang w:val="pt-BR"/>
         </w:rPr>
-        <w:t>et al.</w:t>
-      </w:r>
-      <w:r>
-        <w:rPr>
-          <w:rFonts w:ascii="Calibri" w:hAnsi="Calibri" w:cs="Calibri"/>
-          <w:szCs w:val="24"/>
-          <w:lang w:val="pt-BR"/>
-        </w:rPr>
-        <w:t>, 2010)</w:t>
-      </w:r>
-      <w:r>
-        <w:rPr>
-          <w:lang w:val="pt-BR"/>
-        </w:rPr>
-        <w:fldChar w:fldCharType="end"/>
-      </w:r>
-      <w:r>
-        <w:rPr>
-          <w:lang w:val="pt-BR"/>
-        </w:rPr>
-        <w:t xml:space="preserve">, </w:t>
-      </w:r>
-      <w:r>
-        <w:rPr>
-          <w:lang w:val="pt-BR"/>
-        </w:rPr>
-        <w:t>oferece uma forma de analisar visualmente as etapas do jogo, proporcionando uma representação visual detalhada das ações tomadas pelo jogador ao decorrer do jogo.</w:t>
-      </w:r>
-      <w:r>
-        <w:rPr>
-          <w:lang w:val="pt-BR"/>
-        </w:rPr>
-        <w:t xml:space="preserve"> </w:t>
-      </w:r>
-      <w:r>
-        <w:rPr>
-          <w:lang w:val="pt-BR"/>
-        </w:rPr>
-        <w:t>Além do trabalho proposto por Warren</w:t>
-      </w:r>
-      <w:r>
-        <w:rPr>
-          <w:lang w:val="pt-BR"/>
-        </w:rPr>
-        <w:t xml:space="preserve"> </w:t>
-      </w:r>
-      <w:r>
-        <w:rPr>
-          <w:lang w:val="pt-BR"/>
-        </w:rPr>
-        <w:fldChar w:fldCharType="begin"/>
-      </w:r>
-      <w:r>
-        <w:rPr>
-          <w:lang w:val="pt-BR"/>
-        </w:rPr>
-        <w:instrText xml:space="preserve"> ADDIN ZOTERO_ITEM CSL_CITATION {"citationID":"TrCnw3Ty","properties":{"formattedCitation":"(2011)","plainCitation":"(2011)"},"citationItems":[{"id":112,"uris":["http://zotero.org/users/1122386/items/IG3IFVNW"],"uri":["http://zotero.org/users/1122386/items/IG3IFVNW"],"itemData":{"id":112,"type":"webpage","title":"Game Analysis Using Resource-Infrastructure-Action Flow","container-title":"ficial Academia and Technology and Environment and Games and...","URL":"http://ficial.wordpress.com/2011/10/23/game-analysis-using-resource-infrastructure-action-flow/","author":[{"family":"Warren","given":"Chris"}],"issued":{"date-parts":[["2011",10]]},"accessed":{"date-parts":[["2012",10,19]]}},"suppress-author":true}],"schema":"https://github.com/citation-style-language/schema/raw/master/csl-citation.json"} </w:instrText>
-      </w:r>
-      <w:r>
-        <w:rPr>
-          <w:lang w:val="pt-BR"/>
-        </w:rPr>
-        <w:fldChar w:fldCharType="separate"/>
-      </w:r>
-      <w:r>
-        <w:rPr>
-          <w:rFonts w:ascii="Calibri" w:hAnsi="Calibri" w:cs="Calibri"/>
-          <w:lang w:val="pt-BR"/>
-        </w:rPr>
-        <w:t>(2011)</w:t>
-      </w:r>
-      <w:r>
-        <w:rPr>
-          <w:lang w:val="pt-BR"/>
-        </w:rPr>
-        <w:fldChar w:fldCharType="end"/>
-      </w:r>
-      <w:r>
-        <w:rPr>
-          <w:lang w:val="pt-BR"/>
-        </w:rPr>
-        <w:t xml:space="preserve">, </w:t>
-      </w:r>
-      <w:r>
-        <w:rPr>
-          <w:lang w:val="pt-BR"/>
-        </w:rPr>
-        <w:t>que é superficialmente descrito em um blog, os outros dois métodos são voltados para desenvolvedores, visando melhorar a qualidade do jogo através de feedbacks para a equipe de desenvolvimento.</w:t>
-      </w:r>
-      <w:r>
-        <w:rPr>
-          <w:lang w:val="pt-BR"/>
-        </w:rPr>
-        <w:t xml:space="preserve"> No entanto, o </w:t>
-      </w:r>
-      <w:proofErr w:type="spellStart"/>
-      <w:proofErr w:type="gramStart"/>
-      <w:r>
-        <w:rPr>
-          <w:i/>
-          <w:lang w:val="pt-BR"/>
-        </w:rPr>
-        <w:t>Playtracer</w:t>
+        <w:t>et</w:t>
       </w:r>
       <w:proofErr w:type="spellEnd"/>
       <w:proofErr w:type="gramEnd"/>
-      <w:r>
-        <w:rPr>
-          <w:lang w:val="pt-BR"/>
-        </w:rPr>
-        <w:t xml:space="preserve"> </w:t>
-      </w:r>
-      <w:r>
-        <w:rPr>
-          <w:lang w:val="pt-BR"/>
-        </w:rPr>
-        <w:fldChar w:fldCharType="begin"/>
-      </w:r>
-      <w:r>
-        <w:rPr>
-          <w:lang w:val="pt-BR"/>
-        </w:rPr>
-        <w:instrText xml:space="preserve"> ADDIN ZOTERO_ITEM CSL_CITATION {"citationID":"sgoIOPZc","properties":{"formattedCitation":"{\\rtf (ANDERSEN \\i et al.\\i0{}, 2010)}","plainCitation":"(ANDERSEN et al., 2010)"},"citationItems":[{"id":35,"uris":["http://zotero.org/users/1122386/items/HJTJW39W"],"uri":["http://zotero.org/users/1122386/items/HJTJW39W"],"itemData":{"id":35,"type":"paper-conference","title":"Gameplay analysis through state projection","container-title":"Proceedings of the Fifth International Conference on the Foundations of Digital Games","collection-title":"FDG '10","publisher":"ACM","publisher-place":"New York, NY, USA","page":"1–8","source":"ACM Digital Library","event-place":"New York, NY, USA","abstract":"Analysis of gameplay data is crucial for evaluating design decisions and refining a game experience. However, identifying player strategies and finding areas of confusion is difficult because a designer may not know what queries to ask or what patterns to look for in the data. To make this task easier, we present Playtracer, a method for visually analyzing play traces that is independent of a specific game's structure. Playtracer applies multidimensional scaling to cluster players and game states, providing a detailed visual representation of the paths the players take through a game. We evaluate our method by analyzing an educational puzzle game and highlighting common hypotheses, pitfalls, confusing elements, and anomalies. Our results suggest that Playtracer can be an effective tool for game analysis and improvement.","URL":"http://doi.acm.org/10.1145/1822348.1822349","DOI":"10.1145/1822348.1822349","ISBN":"978-1-60558-937-4","author":[{"family":"Andersen","given":"Erik"},{"family":"Liu","given":"Yun-En"},{"family":"Apter","given":"Ethan"},{"family":"Boucher-Genesse","given":"François"},{"family":"Popović","given":"Zoran"}],"issued":{"date-parts":[["2010"]]},"accessed":{"date-parts":[["2012",9,14]]}}}],"schema":"https://github.com/citation-style-language/schema/raw/master/csl-citation.json"} </w:instrText>
-      </w:r>
-      <w:r>
-        <w:rPr>
-          <w:lang w:val="pt-BR"/>
-        </w:rPr>
-        <w:fldChar w:fldCharType="separate"/>
-      </w:r>
-      <w:r>
-        <w:rPr>
-          <w:rFonts w:ascii="Calibri" w:hAnsi="Calibri" w:cs="Calibri"/>
-          <w:szCs w:val="24"/>
-          <w:lang w:val="pt-BR"/>
-        </w:rPr>
-        <w:t xml:space="preserve">(ANDERSEN </w:t>
-      </w:r>
       <w:r>
         <w:rPr>
           <w:rFonts w:ascii="Calibri" w:hAnsi="Calibri" w:cs="Calibri"/>
@@ -1228,7 +1096,167 @@
           <w:szCs w:val="24"/>
           <w:lang w:val="pt-BR"/>
         </w:rPr>
-        <w:t>et al.</w:t>
+        <w:t xml:space="preserve"> al.</w:t>
+      </w:r>
+      <w:r>
+        <w:rPr>
+          <w:rFonts w:ascii="Calibri" w:hAnsi="Calibri" w:cs="Calibri"/>
+          <w:szCs w:val="24"/>
+          <w:lang w:val="pt-BR"/>
+        </w:rPr>
+        <w:t>, 2010)</w:t>
+      </w:r>
+      <w:r>
+        <w:rPr>
+          <w:lang w:val="pt-BR"/>
+        </w:rPr>
+        <w:fldChar w:fldCharType="end"/>
+      </w:r>
+      <w:r>
+        <w:rPr>
+          <w:lang w:val="pt-BR"/>
+        </w:rPr>
+        <w:t xml:space="preserve">, </w:t>
+      </w:r>
+      <w:r>
+        <w:rPr>
+          <w:lang w:val="pt-BR"/>
+        </w:rPr>
+        <w:t>oferece uma forma de analisar visualmente as etapas do jogo, proporcionando uma representação visual detalhada das ações tomadas pelo jogador ao decorrer do jogo.</w:t>
+      </w:r>
+      <w:r>
+        <w:rPr>
+          <w:lang w:val="pt-BR"/>
+        </w:rPr>
+        <w:t xml:space="preserve"> </w:t>
+      </w:r>
+      <w:r>
+        <w:rPr>
+          <w:lang w:val="pt-BR"/>
+        </w:rPr>
+        <w:t>Além do trabalho proposto por Warren</w:t>
+      </w:r>
+      <w:r>
+        <w:rPr>
+          <w:lang w:val="pt-BR"/>
+        </w:rPr>
+        <w:t xml:space="preserve"> </w:t>
+      </w:r>
+      <w:r>
+        <w:rPr>
+          <w:lang w:val="pt-BR"/>
+        </w:rPr>
+        <w:fldChar w:fldCharType="begin"/>
+      </w:r>
+      <w:r>
+        <w:rPr>
+          <w:lang w:val="pt-BR"/>
+        </w:rPr>
+        <w:instrText xml:space="preserve"> ADDIN ZOTERO_ITEM CSL_CITATION {"citationID":"TrCnw3Ty","properties":{"formattedCitation":"(2011)","plainCitation":"(2011)"},"citationItems":[{"id":112,"uris":["http://zotero.org/users/1122386/items/IG3IFVNW"],"uri":["http://zotero.org/users/1122386/items/IG3IFVNW"],"itemData":{"id":112,"type":"webpage","title":"Game Analysis Using Resource-Infrastructure-Action Flow","container-title":"ficial Academia and Technology and Environment and Games and...","URL":"http://ficial.wordpress.com/2011/10/23/game-analysis-using-resource-infrastructure-action-flow/","author":[{"family":"Warren","given":"Chris"}],"issued":{"date-parts":[["2011",10]]},"accessed":{"date-parts":[["2012",10,19]]}},"suppress-author":true}],"schema":"https://github.com/citation-style-language/schema/raw/master/csl-citation.json"} </w:instrText>
+      </w:r>
+      <w:r>
+        <w:rPr>
+          <w:lang w:val="pt-BR"/>
+        </w:rPr>
+        <w:fldChar w:fldCharType="separate"/>
+      </w:r>
+      <w:r>
+        <w:rPr>
+          <w:rFonts w:ascii="Calibri" w:hAnsi="Calibri" w:cs="Calibri"/>
+          <w:lang w:val="pt-BR"/>
+        </w:rPr>
+        <w:t>(2011)</w:t>
+      </w:r>
+      <w:r>
+        <w:rPr>
+          <w:lang w:val="pt-BR"/>
+        </w:rPr>
+        <w:fldChar w:fldCharType="end"/>
+      </w:r>
+      <w:r>
+        <w:rPr>
+          <w:lang w:val="pt-BR"/>
+        </w:rPr>
+        <w:t xml:space="preserve">, </w:t>
+      </w:r>
+      <w:r>
+        <w:rPr>
+          <w:lang w:val="pt-BR"/>
+        </w:rPr>
+        <w:t>que é superficialmente descrito em um blog, os outros dois métodos são voltados para desenvolvedores, visando melhorar a qualidade do jogo através de feedbacks para a equipe de desenvolvimento.</w:t>
+      </w:r>
+      <w:r>
+        <w:rPr>
+          <w:lang w:val="pt-BR"/>
+        </w:rPr>
+        <w:t xml:space="preserve"> No entanto, o </w:t>
+      </w:r>
+      <w:proofErr w:type="spellStart"/>
+      <w:proofErr w:type="gramStart"/>
+      <w:r>
+        <w:rPr>
+          <w:i/>
+          <w:lang w:val="pt-BR"/>
+        </w:rPr>
+        <w:t>Playtracer</w:t>
+      </w:r>
+      <w:proofErr w:type="spellEnd"/>
+      <w:proofErr w:type="gramEnd"/>
+      <w:r>
+        <w:rPr>
+          <w:lang w:val="pt-BR"/>
+        </w:rPr>
+        <w:t xml:space="preserve"> </w:t>
+      </w:r>
+      <w:r>
+        <w:rPr>
+          <w:lang w:val="pt-BR"/>
+        </w:rPr>
+        <w:fldChar w:fldCharType="begin"/>
+      </w:r>
+      <w:r>
+        <w:rPr>
+          <w:lang w:val="pt-BR"/>
+        </w:rPr>
+        <w:instrText xml:space="preserve"> ADDIN ZOTERO_ITEM CSL_CITATION {"citationID":"sgoIOPZc","properties":{"formattedCitation":"{\\rtf (ANDERSEN \\i et al.\\i0{}, 2010)}","plainCitation":"(ANDERSEN et al., 2010)"},"citationItems":[{"id":35,"uris":["http://zotero.org/users/1122386/items/HJTJW39W"],"uri":["http://zotero.org/users/1122386/items/HJTJW39W"],"itemData":{"id":35,"type":"paper-conference","title":"Gameplay analysis through state projection","container-title":"Proceedings of the Fifth International Conference on the Foundations of Digital Games","collection-title":"FDG '10","publisher":"ACM","publisher-place":"New York, NY, USA","page":"1–8","source":"ACM Digital Library","event-place":"New York, NY, USA","abstract":"Analysis of gameplay data is crucial for evaluating design decisions and refining a game experience. However, identifying player strategies and finding areas of confusion is difficult because a designer may not know what queries to ask or what patterns to look for in the data. To make this task easier, we present Playtracer, a method for visually analyzing play traces that is independent of a specific game's structure. Playtracer applies multidimensional scaling to cluster players and game states, providing a detailed visual representation of the paths the players take through a game. We evaluate our method by analyzing an educational puzzle game and highlighting common hypotheses, pitfalls, confusing elements, and anomalies. Our results suggest that Playtracer can be an effective tool for game analysis and improvement.","URL":"http://doi.acm.org/10.1145/1822348.1822349","DOI":"10.1145/1822348.1822349","ISBN":"978-1-60558-937-4","author":[{"family":"Andersen","given":"Erik"},{"family":"Liu","given":"Yun-En"},{"family":"Apter","given":"Ethan"},{"family":"Boucher-Genesse","given":"François"},{"family":"Popović","given":"Zoran"}],"issued":{"date-parts":[["2010"]]},"accessed":{"date-parts":[["2012",9,14]]}}}],"schema":"https://github.com/citation-style-language/schema/raw/master/csl-citation.json"} </w:instrText>
+      </w:r>
+      <w:r>
+        <w:rPr>
+          <w:lang w:val="pt-BR"/>
+        </w:rPr>
+        <w:fldChar w:fldCharType="separate"/>
+      </w:r>
+      <w:r>
+        <w:rPr>
+          <w:rFonts w:ascii="Calibri" w:hAnsi="Calibri" w:cs="Calibri"/>
+          <w:szCs w:val="24"/>
+          <w:lang w:val="pt-BR"/>
+        </w:rPr>
+        <w:t xml:space="preserve">(ANDERSEN </w:t>
+      </w:r>
+      <w:proofErr w:type="spellStart"/>
+      <w:proofErr w:type="gramStart"/>
+      <w:r>
+        <w:rPr>
+          <w:rFonts w:ascii="Calibri" w:hAnsi="Calibri" w:cs="Calibri"/>
+          <w:i/>
+          <w:iCs/>
+          <w:szCs w:val="24"/>
+          <w:lang w:val="pt-BR"/>
+        </w:rPr>
+        <w:t>et</w:t>
+      </w:r>
+      <w:proofErr w:type="spellEnd"/>
+      <w:proofErr w:type="gramEnd"/>
+      <w:r>
+        <w:rPr>
+          <w:rFonts w:ascii="Calibri" w:hAnsi="Calibri" w:cs="Calibri"/>
+          <w:i/>
+          <w:iCs/>
+          <w:szCs w:val="24"/>
+          <w:lang w:val="pt-BR"/>
+        </w:rPr>
+        <w:t xml:space="preserve"> al.</w:t>
       </w:r>
       <w:r>
         <w:rPr>
@@ -1802,6 +1830,7 @@
         </w:rPr>
         <w:t xml:space="preserve">(MILES </w:t>
       </w:r>
+      <w:proofErr w:type="spellStart"/>
       <w:r>
         <w:rPr>
           <w:rFonts w:ascii="Calibri" w:hAnsi="Calibri" w:cs="Calibri"/>
@@ -1810,7 +1839,18 @@
           <w:szCs w:val="24"/>
           <w:lang w:val="pt-BR"/>
         </w:rPr>
-        <w:t>et al.</w:t>
+        <w:t>et</w:t>
+      </w:r>
+      <w:proofErr w:type="spellEnd"/>
+      <w:r>
+        <w:rPr>
+          <w:rFonts w:ascii="Calibri" w:hAnsi="Calibri" w:cs="Calibri"/>
+          <w:i/>
+          <w:iCs/>
+          <w:szCs w:val="24"/>
+          <w:lang w:val="pt-BR"/>
+        </w:rPr>
+        <w:t xml:space="preserve"> al.</w:t>
       </w:r>
       <w:r>
         <w:rPr>
@@ -3060,7 +3100,23 @@
           <w:rPr>
             <w:lang w:val="pt-BR"/>
           </w:rPr>
-          <w:t>Identificação de padrões no grafo de proveniência que indiquem possíveis problemas na concepção do jogo ou na execução do mesmo.</w:t>
+          <w:t>Identifica</w:t>
+        </w:r>
+      </w:ins>
+      <w:ins w:id="15" w:author="Kohwalter" w:date="2013-05-27T18:42:00Z">
+        <w:r>
+          <w:rPr>
+            <w:lang w:val="pt-BR"/>
+          </w:rPr>
+          <w:t>r</w:t>
+        </w:r>
+      </w:ins>
+      <w:ins w:id="16" w:author="Kohwalter" w:date="2013-05-27T16:43:00Z">
+        <w:r>
+          <w:rPr>
+            <w:lang w:val="pt-BR"/>
+          </w:rPr>
+          <w:t xml:space="preserve"> de padrões no grafo de proveniência que indiquem possíveis problemas na concepção do jogo ou na execução do mesmo.</w:t>
         </w:r>
       </w:ins>
     </w:p>
@@ -3073,11 +3129,11 @@
         </w:numPr>
         <w:jc w:val="both"/>
         <w:rPr>
-          <w:ins w:id="15" w:author="Kohwalter" w:date="2013-05-27T16:43:00Z"/>
+          <w:ins w:id="17" w:author="Kohwalter" w:date="2013-05-27T16:43:00Z"/>
           <w:lang w:val="pt-BR"/>
         </w:rPr>
       </w:pPr>
-      <w:ins w:id="16" w:author="Kohwalter" w:date="2013-05-27T16:43:00Z">
+      <w:ins w:id="18" w:author="Kohwalter" w:date="2013-05-27T16:43:00Z">
         <w:r>
           <w:rPr>
             <w:lang w:val="pt-BR"/>
@@ -3203,59 +3259,17 @@
       <w:pPr>
         <w:jc w:val="both"/>
         <w:rPr>
-          <w:ins w:id="17" w:author="Kohwalter" w:date="2013-05-27T16:55:00Z"/>
+          <w:ins w:id="19" w:author="Kohwalter" w:date="2013-05-27T16:55:00Z"/>
           <w:color w:val="C00000"/>
           <w:lang w:val="pt-BR"/>
         </w:rPr>
       </w:pPr>
-      <w:ins w:id="18" w:author="Kohwalter" w:date="2013-05-27T16:55:00Z">
+      <w:ins w:id="20" w:author="Kohwalter" w:date="2013-05-27T16:55:00Z">
         <w:r>
           <w:rPr>
             <w:lang w:val="pt-BR"/>
           </w:rPr>
-          <w:t>Após identificar pontos</w:t>
-        </w:r>
-        <w:r>
-          <w:rPr>
-            <w:lang w:val="pt-BR"/>
-          </w:rPr>
-          <w:t xml:space="preserve"> de </w:t>
-        </w:r>
-        <w:r>
-          <w:rPr>
-            <w:lang w:val="pt-BR"/>
-          </w:rPr>
-          <w:t>interesse, começarei</w:t>
-        </w:r>
-        <w:r>
-          <w:rPr>
-            <w:lang w:val="pt-BR"/>
-          </w:rPr>
-          <w:t xml:space="preserve"> o</w:t>
-        </w:r>
-        <w:r>
-          <w:rPr>
-            <w:lang w:val="pt-BR"/>
-          </w:rPr>
-          <w:t xml:space="preserve"> </w:t>
-        </w:r>
-        <w:r>
-          <w:rPr>
-            <w:lang w:val="pt-BR"/>
-          </w:rPr>
-          <w:t>desenvolvimento</w:t>
-        </w:r>
-        <w:r>
-          <w:rPr>
-            <w:lang w:val="pt-BR"/>
-          </w:rPr>
-          <w:t xml:space="preserve"> </w:t>
-        </w:r>
-        <w:r>
-          <w:rPr>
-            <w:lang w:val="pt-BR"/>
-          </w:rPr>
-          <w:t xml:space="preserve">utilizando a abordagem de </w:t>
+          <w:t xml:space="preserve">Após identificar pontos de interesse, começarei o desenvolvimento utilizando a abordagem de </w:t>
         </w:r>
         <w:proofErr w:type="spellStart"/>
         <w:r>
@@ -3269,193 +3283,7 @@
           <w:rPr>
             <w:lang w:val="pt-BR"/>
           </w:rPr>
-          <w:t xml:space="preserve">. Junto </w:t>
-        </w:r>
-        <w:r>
-          <w:rPr>
-            <w:lang w:val="pt-BR"/>
-          </w:rPr>
-          <w:t>ao</w:t>
-        </w:r>
-        <w:r>
-          <w:rPr>
-            <w:lang w:val="pt-BR"/>
-          </w:rPr>
-          <w:t xml:space="preserve"> </w:t>
-        </w:r>
-        <w:r>
-          <w:rPr>
-            <w:lang w:val="pt-BR"/>
-          </w:rPr>
-          <w:t>desenvolvimento</w:t>
-        </w:r>
-        <w:r>
-          <w:rPr>
-            <w:lang w:val="pt-BR"/>
-          </w:rPr>
-          <w:t>, será escrito o exame de qualificação e a preparação para a defesa do exame. Depois do exame, corrigir</w:t>
-        </w:r>
-        <w:r>
-          <w:rPr>
-            <w:lang w:val="pt-BR"/>
-          </w:rPr>
-          <w:t>ei</w:t>
-        </w:r>
-        <w:r>
-          <w:rPr>
-            <w:lang w:val="pt-BR"/>
-          </w:rPr>
-          <w:t xml:space="preserve"> e abordar</w:t>
-        </w:r>
-        <w:r>
-          <w:rPr>
-            <w:lang w:val="pt-BR"/>
-          </w:rPr>
-          <w:t>ei</w:t>
-        </w:r>
-        <w:r>
-          <w:rPr>
-            <w:lang w:val="pt-BR"/>
-          </w:rPr>
-          <w:t xml:space="preserve"> os pontos levantados durante a defesa</w:t>
-        </w:r>
-        <w:r>
-          <w:rPr>
-            <w:lang w:val="pt-BR"/>
-          </w:rPr>
-          <w:t xml:space="preserve"> do exame</w:t>
-        </w:r>
-        <w:r>
-          <w:rPr>
-            <w:lang w:val="pt-BR"/>
-          </w:rPr>
-          <w:t xml:space="preserve"> e prosseguir</w:t>
-        </w:r>
-        <w:r>
-          <w:rPr>
-            <w:lang w:val="pt-BR"/>
-          </w:rPr>
-          <w:t>ei</w:t>
-        </w:r>
-        <w:r>
-          <w:rPr>
-            <w:lang w:val="pt-BR"/>
-          </w:rPr>
-          <w:t xml:space="preserve"> com </w:t>
-        </w:r>
-        <w:r>
-          <w:rPr>
-            <w:lang w:val="pt-BR"/>
-          </w:rPr>
-          <w:t>o</w:t>
-        </w:r>
-        <w:r>
-          <w:rPr>
-            <w:lang w:val="pt-BR"/>
-          </w:rPr>
-          <w:t xml:space="preserve"> </w:t>
-        </w:r>
-        <w:r>
-          <w:rPr>
-            <w:lang w:val="pt-BR"/>
-          </w:rPr>
-          <w:t>desenvolvimento</w:t>
-        </w:r>
-        <w:r>
-          <w:rPr>
-            <w:lang w:val="pt-BR"/>
-          </w:rPr>
-          <w:t xml:space="preserve"> realizando testes e experimentos</w:t>
-        </w:r>
-        <w:r>
-          <w:rPr>
-            <w:lang w:val="pt-BR"/>
-          </w:rPr>
-          <w:t xml:space="preserve">. Por fim, </w:t>
-        </w:r>
-        <w:r>
-          <w:rPr>
-            <w:lang w:val="pt-BR"/>
-          </w:rPr>
-          <w:t>escreve</w:t>
-        </w:r>
-        <w:r>
-          <w:rPr>
-            <w:lang w:val="pt-BR"/>
-          </w:rPr>
-          <w:t>re</w:t>
-        </w:r>
-        <w:r>
-          <w:rPr>
-            <w:lang w:val="pt-BR"/>
-          </w:rPr>
-          <w:t xml:space="preserve">i </w:t>
-        </w:r>
-        <w:r>
-          <w:rPr>
-            <w:lang w:val="pt-BR"/>
-          </w:rPr>
-          <w:t xml:space="preserve">a tese e </w:t>
-        </w:r>
-        <w:r>
-          <w:rPr>
-            <w:lang w:val="pt-BR"/>
-          </w:rPr>
-          <w:t>prepararei os materiais necessários</w:t>
-        </w:r>
-        <w:r>
-          <w:rPr>
-            <w:lang w:val="pt-BR"/>
-          </w:rPr>
-          <w:t xml:space="preserve"> para a </w:t>
-        </w:r>
-        <w:r>
-          <w:rPr>
-            <w:lang w:val="pt-BR"/>
-          </w:rPr>
-          <w:t>defesa</w:t>
-        </w:r>
-        <w:r>
-          <w:rPr>
-            <w:lang w:val="pt-BR"/>
-          </w:rPr>
-          <w:t xml:space="preserve">. Durante o </w:t>
-        </w:r>
-        <w:r>
-          <w:rPr>
-            <w:lang w:val="pt-BR"/>
-          </w:rPr>
-          <w:t xml:space="preserve">doutorado, também </w:t>
-        </w:r>
-        <w:r>
-          <w:rPr>
-            <w:lang w:val="pt-BR"/>
-          </w:rPr>
-          <w:t xml:space="preserve">serão escritos </w:t>
-        </w:r>
-        <w:r>
-          <w:rPr>
-            <w:lang w:val="pt-BR"/>
-          </w:rPr>
-          <w:t xml:space="preserve">artigos </w:t>
-        </w:r>
-        <w:r>
-          <w:rPr>
-            <w:lang w:val="pt-BR"/>
-          </w:rPr>
-          <w:t xml:space="preserve">para </w:t>
-        </w:r>
-        <w:r>
-          <w:rPr>
-            <w:lang w:val="pt-BR"/>
-          </w:rPr>
-          <w:t>registrar</w:t>
-        </w:r>
-        <w:r>
-          <w:rPr>
-            <w:lang w:val="pt-BR"/>
-          </w:rPr>
-          <w:t xml:space="preserve"> o progresso da pesquisa.</w:t>
+          <w:t>. Junto ao desenvolvimento, será escrito o exame de qualificação e a preparação para a defesa do exame. Depois do exame, corrigirei e abordarei os pontos levantados durante a defesa do exame e prosseguirei com o desenvolvimento realizando testes e experimentos. Por fim, escreverei a tese e prepararei os materiais necessários para a defesa. Durante o doutorado, também serão escritos artigos para registrar o progresso da pesquisa.</w:t>
         </w:r>
         <w:r>
           <w:rPr>
@@ -8062,7 +7890,6 @@
         </w:rPr>
         <w:fldChar w:fldCharType="separate"/>
       </w:r>
-      <w:proofErr w:type="gramStart"/>
       <w:r>
         <w:rPr>
           <w:rFonts w:ascii="Calibri" w:hAnsi="Calibri" w:cs="Calibri"/>
@@ -8081,14 +7908,7 @@
         <w:rPr>
           <w:rFonts w:ascii="Calibri" w:hAnsi="Calibri" w:cs="Calibri"/>
         </w:rPr>
-        <w:t>.</w:t>
-      </w:r>
-      <w:proofErr w:type="gramEnd"/>
-      <w:r>
-        <w:rPr>
-          <w:rFonts w:ascii="Calibri" w:hAnsi="Calibri" w:cs="Calibri"/>
-        </w:rPr>
-        <w:t xml:space="preserve"> 1. ed. Abt Books: University Press of America, 1987. </w:t>
+        <w:t xml:space="preserve">. 1. ed. Abt Books: University Press of America, 1987. </w:t>
       </w:r>
     </w:p>
     <w:p>
@@ -10359,7 +10179,7 @@
 </file>
 
 <file path=customXml/itemProps1.xml><?xml version="1.0" encoding="utf-8"?>
-<ds:datastoreItem xmlns:ds="http://schemas.openxmlformats.org/officeDocument/2006/customXml" ds:itemID="{59DDA21B-C23C-4190-A209-6396EEB74393}">
+<ds:datastoreItem xmlns:ds="http://schemas.openxmlformats.org/officeDocument/2006/customXml" ds:itemID="{749D7F30-9774-4903-BBC8-9EB1E3BAF3AE}">
   <ds:schemaRefs>
     <ds:schemaRef ds:uri="http://schemas.openxmlformats.org/officeDocument/2006/bibliography"/>
   </ds:schemaRefs>

</xml_diff>